<commit_message>
functioneel ontwerp klaar, logboek bijgewerkt
</commit_message>
<xml_diff>
--- a/PvB SD/02 Aanvraag formulier examenopdracht/Examenafspraken SD_SD20-PE1_B1-K1-2_1v1.docx
+++ b/PvB SD/02 Aanvraag formulier examenopdracht/Examenafspraken SD_SD20-PE1_B1-K1-2_1v1.docx
@@ -203,8 +203,13 @@
               <w:t>Profiel</w:t>
             </w:r>
             <w:r>
-              <w:t>, niveau en crebocode</w:t>
-            </w:r>
+              <w:t xml:space="preserve">, niveau en </w:t>
+            </w:r>
+            <w:proofErr w:type="spellStart"/>
+            <w:r>
+              <w:t>crebocode</w:t>
+            </w:r>
+            <w:proofErr w:type="spellEnd"/>
           </w:p>
         </w:tc>
         <w:tc>
@@ -216,15 +221,28 @@
               <w:cnfStyle w:val="000000100000" w:firstRow="0" w:lastRow="0" w:firstColumn="0" w:lastColumn="0" w:oddVBand="0" w:evenVBand="0" w:oddHBand="1" w:evenHBand="0" w:firstRowFirstColumn="0" w:firstRowLastColumn="0" w:lastRowFirstColumn="0" w:lastRowLastColumn="0"/>
             </w:pPr>
             <w:r>
-              <w:t xml:space="preserve">P1: Software developer, </w:t>
+              <w:t xml:space="preserve">P1: Software </w:t>
+            </w:r>
+            <w:proofErr w:type="spellStart"/>
+            <w:r>
+              <w:t>developer</w:t>
+            </w:r>
+            <w:proofErr w:type="spellEnd"/>
+            <w:r>
+              <w:t xml:space="preserve">, </w:t>
             </w:r>
           </w:p>
           <w:p>
             <w:pPr>
               <w:cnfStyle w:val="000000100000" w:firstRow="0" w:lastRow="0" w:firstColumn="0" w:lastColumn="0" w:oddVBand="0" w:evenVBand="0" w:oddHBand="1" w:evenHBand="0" w:firstRowFirstColumn="0" w:firstRowLastColumn="0" w:lastRowFirstColumn="0" w:lastRowLastColumn="0"/>
             </w:pPr>
-            <w:r>
-              <w:t>niveau 4</w:t>
+            <w:proofErr w:type="gramStart"/>
+            <w:r>
+              <w:t>niveau</w:t>
+            </w:r>
+            <w:proofErr w:type="gramEnd"/>
+            <w:r>
+              <w:t xml:space="preserve"> 4</w:t>
             </w:r>
           </w:p>
         </w:tc>
@@ -783,18 +801,22 @@
             <w:r>
               <w:t xml:space="preserve">van PDF naar </w:t>
             </w:r>
+            <w:proofErr w:type="spellStart"/>
             <w:r>
               <w:t>ProdistERP</w:t>
             </w:r>
+            <w:proofErr w:type="spellEnd"/>
             <w:r>
               <w:t xml:space="preserve"> </w:t>
             </w:r>
+            <w:proofErr w:type="spellStart"/>
             <w:r>
               <w:t>XML</w:t>
             </w:r>
             <w:r>
               <w:t>-bestand</w:t>
             </w:r>
+            <w:proofErr w:type="spellEnd"/>
             <w:r>
               <w:t xml:space="preserve"> omzet</w:t>
             </w:r>
@@ -807,6 +829,7 @@
             <w:r>
               <w:t xml:space="preserve"> </w:t>
             </w:r>
+            <w:proofErr w:type="spellStart"/>
             <w:r>
               <w:t>P</w:t>
             </w:r>
@@ -814,19 +837,33 @@
               <w:t>DF</w:t>
             </w:r>
             <w:r>
-              <w:t xml:space="preserve">-bestand </w:t>
-            </w:r>
-            <w:r>
-              <w:t>kan analyseren en de inhoud zo goed mogelijk zien te vertalen naar een XML-bestand</w:t>
-            </w:r>
+              <w:t>-bestand</w:t>
+            </w:r>
+            <w:proofErr w:type="spellEnd"/>
+            <w:r>
+              <w:t xml:space="preserve"> </w:t>
+            </w:r>
+            <w:r>
+              <w:t xml:space="preserve">kan analyseren en de inhoud zo goed mogelijk zien te vertalen naar een </w:t>
+            </w:r>
+            <w:proofErr w:type="spellStart"/>
+            <w:r>
+              <w:t>XML-bestand</w:t>
+            </w:r>
+            <w:proofErr w:type="spellEnd"/>
             <w:r>
               <w:t xml:space="preserve">, zodat </w:t>
             </w:r>
+            <w:proofErr w:type="spellStart"/>
             <w:r>
               <w:t>Prodist</w:t>
             </w:r>
             <w:r>
-              <w:t xml:space="preserve">ERP-applicatie </w:t>
+              <w:t>ERP</w:t>
+            </w:r>
+            <w:proofErr w:type="spellEnd"/>
+            <w:r>
+              <w:t xml:space="preserve">-applicatie </w:t>
             </w:r>
             <w:r>
               <w:t>uiteindelijke kan inlezen</w:t>
@@ -943,6 +980,7 @@
               </w:rPr>
               <w:t xml:space="preserve">Het bouwen van een tool die </w:t>
             </w:r>
+            <w:proofErr w:type="spellStart"/>
             <w:r>
               <w:rPr>
                 <w:iCs/>
@@ -955,6 +993,7 @@
               </w:rPr>
               <w:t>-bestand</w:t>
             </w:r>
+            <w:proofErr w:type="spellEnd"/>
             <w:r>
               <w:rPr>
                 <w:iCs/>
@@ -971,7 +1010,14 @@
               <w:rPr>
                 <w:iCs/>
               </w:rPr>
-              <w:t>naar XML-</w:t>
+              <w:t xml:space="preserve">naar </w:t>
+            </w:r>
+            <w:proofErr w:type="spellStart"/>
+            <w:r>
+              <w:rPr>
+                <w:iCs/>
+              </w:rPr>
+              <w:t>XML-</w:t>
             </w:r>
             <w:r>
               <w:rPr>
@@ -979,6 +1025,7 @@
               </w:rPr>
               <w:t>bestand</w:t>
             </w:r>
+            <w:proofErr w:type="spellEnd"/>
             <w:r>
               <w:rPr>
                 <w:iCs/>
@@ -995,7 +1042,21 @@
               <w:rPr>
                 <w:iCs/>
               </w:rPr>
-              <w:t>ERP staat voor Enterprise Resoure Planning</w:t>
+              <w:t xml:space="preserve">ERP staat voor Enterprise </w:t>
+            </w:r>
+            <w:proofErr w:type="spellStart"/>
+            <w:r>
+              <w:rPr>
+                <w:iCs/>
+              </w:rPr>
+              <w:t>Resoure</w:t>
+            </w:r>
+            <w:proofErr w:type="spellEnd"/>
+            <w:r>
+              <w:rPr>
+                <w:iCs/>
+              </w:rPr>
+              <w:t xml:space="preserve"> Planning</w:t>
             </w:r>
             <w:r>
               <w:rPr>
@@ -1031,7 +1092,21 @@
               <w:rPr>
                 <w:iCs/>
               </w:rPr>
-              <w:t>ok in Displaybouwers, Signbedrijven, Natuursteen en botenbouwers</w:t>
+              <w:t xml:space="preserve">ok in Displaybouwers, </w:t>
+            </w:r>
+            <w:proofErr w:type="spellStart"/>
+            <w:r>
+              <w:rPr>
+                <w:iCs/>
+              </w:rPr>
+              <w:t>Signbedrijven</w:t>
+            </w:r>
+            <w:proofErr w:type="spellEnd"/>
+            <w:r>
+              <w:rPr>
+                <w:iCs/>
+              </w:rPr>
+              <w:t>, Natuursteen en botenbouwers</w:t>
             </w:r>
             <w:r>
               <w:rPr>
@@ -1075,6 +1150,7 @@
               </w:rPr>
               <w:t xml:space="preserve">gaat het </w:t>
             </w:r>
+            <w:proofErr w:type="gramStart"/>
             <w:r>
               <w:rPr>
                 <w:iCs/>
@@ -1087,6 +1163,7 @@
               </w:rPr>
               <w:t>ls</w:t>
             </w:r>
+            <w:proofErr w:type="gramEnd"/>
             <w:r>
               <w:rPr>
                 <w:iCs/>
@@ -1171,6 +1248,7 @@
               </w:rPr>
               <w:t xml:space="preserve"> </w:t>
             </w:r>
+            <w:proofErr w:type="spellStart"/>
             <w:r>
               <w:rPr>
                 <w:iCs/>
@@ -1181,7 +1259,14 @@
               <w:rPr>
                 <w:iCs/>
               </w:rPr>
-              <w:t>ERP applicatie</w:t>
+              <w:t>ERP</w:t>
+            </w:r>
+            <w:proofErr w:type="spellEnd"/>
+            <w:r>
+              <w:rPr>
+                <w:iCs/>
+              </w:rPr>
+              <w:t xml:space="preserve"> applicatie</w:t>
             </w:r>
             <w:r>
               <w:rPr>
@@ -1265,8 +1350,16 @@
               <w:rPr>
                 <w:iCs/>
               </w:rPr>
-              <w:t>een PDF-bestand</w:t>
-            </w:r>
+              <w:t xml:space="preserve">een </w:t>
+            </w:r>
+            <w:proofErr w:type="spellStart"/>
+            <w:r>
+              <w:rPr>
+                <w:iCs/>
+              </w:rPr>
+              <w:t>PDF-bestand</w:t>
+            </w:r>
+            <w:proofErr w:type="spellEnd"/>
             <w:r>
               <w:rPr>
                 <w:iCs/>
@@ -1321,6 +1414,7 @@
               </w:rPr>
               <w:t xml:space="preserve">een </w:t>
             </w:r>
+            <w:proofErr w:type="spellStart"/>
             <w:r>
               <w:rPr>
                 <w:iCs/>
@@ -1333,6 +1427,7 @@
               </w:rPr>
               <w:t>bestand</w:t>
             </w:r>
+            <w:proofErr w:type="spellEnd"/>
             <w:r>
               <w:rPr>
                 <w:iCs/>
@@ -1401,6 +1496,7 @@
               </w:rPr>
               <w:t xml:space="preserve">hoeft niet voor alle willekeurige </w:t>
             </w:r>
+            <w:proofErr w:type="spellStart"/>
             <w:r>
               <w:rPr>
                 <w:iCs/>
@@ -1411,7 +1507,14 @@
               <w:rPr>
                 <w:iCs/>
               </w:rPr>
-              <w:t>-bestanden te</w:t>
+              <w:t>-bestanden</w:t>
+            </w:r>
+            <w:proofErr w:type="spellEnd"/>
+            <w:r>
+              <w:rPr>
+                <w:iCs/>
+              </w:rPr>
+              <w:t xml:space="preserve"> te</w:t>
             </w:r>
             <w:r>
               <w:rPr>
@@ -1423,13 +1526,55 @@
               <w:rPr>
                 <w:iCs/>
               </w:rPr>
-              <w:t xml:space="preserve">. De examenopdracht is beperkt tot de PDF-bestanden van een hotelketen. </w:t>
-            </w:r>
-            <w:r>
-              <w:rPr>
-                <w:iCs/>
-              </w:rPr>
-              <w:t xml:space="preserve">Dus de opmaak van de PDF-bestanden ziet er hetzelfde uit. Maar omdat een PDF-bestand een geprint bestand is, </w:t>
+              <w:t xml:space="preserve">. De examenopdracht is beperkt tot de </w:t>
+            </w:r>
+            <w:proofErr w:type="spellStart"/>
+            <w:r>
+              <w:rPr>
+                <w:iCs/>
+              </w:rPr>
+              <w:t>PDF-bestanden</w:t>
+            </w:r>
+            <w:proofErr w:type="spellEnd"/>
+            <w:r>
+              <w:rPr>
+                <w:iCs/>
+              </w:rPr>
+              <w:t xml:space="preserve"> van een hotelketen. </w:t>
+            </w:r>
+            <w:r>
+              <w:rPr>
+                <w:iCs/>
+              </w:rPr>
+              <w:t xml:space="preserve">Dus de opmaak van de </w:t>
+            </w:r>
+            <w:proofErr w:type="spellStart"/>
+            <w:r>
+              <w:rPr>
+                <w:iCs/>
+              </w:rPr>
+              <w:t>PDF-bestanden</w:t>
+            </w:r>
+            <w:proofErr w:type="spellEnd"/>
+            <w:r>
+              <w:rPr>
+                <w:iCs/>
+              </w:rPr>
+              <w:t xml:space="preserve"> ziet er hetzelfde uit. Maar omdat een </w:t>
+            </w:r>
+            <w:proofErr w:type="spellStart"/>
+            <w:r>
+              <w:rPr>
+                <w:iCs/>
+              </w:rPr>
+              <w:t>PDF-bestand</w:t>
+            </w:r>
+            <w:proofErr w:type="spellEnd"/>
+            <w:r>
+              <w:rPr>
+                <w:iCs/>
+              </w:rPr>
+              <w:t xml:space="preserve"> een geprint bestand is, </w:t>
             </w:r>
             <w:r>
               <w:rPr>
@@ -1563,7 +1708,21 @@
               <w:rPr>
                 <w:iCs/>
               </w:rPr>
-              <w:t xml:space="preserve">. Ze hoeven niet meer de orders handmatig in te vullen. Met de tool kunnen ze in een keer meerdere PDF-bestanden </w:t>
+              <w:t xml:space="preserve">. Ze hoeven niet meer de orders handmatig in te vullen. Met de tool kunnen ze in een keer meerdere </w:t>
+            </w:r>
+            <w:proofErr w:type="spellStart"/>
+            <w:r>
+              <w:rPr>
+                <w:iCs/>
+              </w:rPr>
+              <w:t>PDF-bestanden</w:t>
+            </w:r>
+            <w:proofErr w:type="spellEnd"/>
+            <w:r>
+              <w:rPr>
+                <w:iCs/>
+              </w:rPr>
+              <w:t xml:space="preserve"> </w:t>
             </w:r>
             <w:r>
               <w:rPr>
@@ -1607,7 +1766,21 @@
               <w:rPr>
                 <w:iCs/>
               </w:rPr>
-              <w:t>Nadat het bedrijf de PDF-bestanden in een map plaats</w:t>
+              <w:t xml:space="preserve">Nadat het bedrijf de </w:t>
+            </w:r>
+            <w:proofErr w:type="spellStart"/>
+            <w:r>
+              <w:rPr>
+                <w:iCs/>
+              </w:rPr>
+              <w:t>PDF-bestanden</w:t>
+            </w:r>
+            <w:proofErr w:type="spellEnd"/>
+            <w:r>
+              <w:rPr>
+                <w:iCs/>
+              </w:rPr>
+              <w:t xml:space="preserve"> in een map plaats</w:t>
             </w:r>
             <w:r>
               <w:rPr>
@@ -1655,8 +1828,16 @@
               <w:rPr>
                 <w:iCs/>
               </w:rPr>
-              <w:t xml:space="preserve"> als een XML-bestand</w:t>
-            </w:r>
+              <w:t xml:space="preserve"> als een </w:t>
+            </w:r>
+            <w:proofErr w:type="spellStart"/>
+            <w:r>
+              <w:rPr>
+                <w:iCs/>
+              </w:rPr>
+              <w:t>XML-bestand</w:t>
+            </w:r>
+            <w:proofErr w:type="spellEnd"/>
             <w:r>
               <w:rPr>
                 <w:iCs/>
@@ -1711,7 +1892,21 @@
               <w:rPr>
                 <w:iCs/>
               </w:rPr>
-              <w:t xml:space="preserve"> de gebruiker zelf een PDF-bestand </w:t>
+              <w:t xml:space="preserve"> de gebruiker zelf een </w:t>
+            </w:r>
+            <w:proofErr w:type="spellStart"/>
+            <w:r>
+              <w:rPr>
+                <w:iCs/>
+              </w:rPr>
+              <w:t>PDF-bestand</w:t>
+            </w:r>
+            <w:proofErr w:type="spellEnd"/>
+            <w:r>
+              <w:rPr>
+                <w:iCs/>
+              </w:rPr>
+              <w:t xml:space="preserve"> </w:t>
             </w:r>
             <w:r>
               <w:rPr>
@@ -1729,7 +1924,21 @@
               <w:rPr>
                 <w:iCs/>
               </w:rPr>
-              <w:t>wordt dat bestand uitgelezen en als XML-bestand gegenereerd in een andere map.</w:t>
+              <w:t xml:space="preserve">wordt dat bestand uitgelezen en als </w:t>
+            </w:r>
+            <w:proofErr w:type="spellStart"/>
+            <w:r>
+              <w:rPr>
+                <w:iCs/>
+              </w:rPr>
+              <w:t>XML-bestand</w:t>
+            </w:r>
+            <w:proofErr w:type="spellEnd"/>
+            <w:r>
+              <w:rPr>
+                <w:iCs/>
+              </w:rPr>
+              <w:t xml:space="preserve"> gegenereerd in een andere map.</w:t>
             </w:r>
           </w:p>
         </w:tc>
@@ -1818,8 +2027,13 @@
               <w:t xml:space="preserve">(sprint) </w:t>
             </w:r>
             <w:r>
-              <w:t>uitgewerkt. Je bent verantwoordelijk voor je eigen uitgewerkte user stories</w:t>
-            </w:r>
+              <w:t xml:space="preserve">uitgewerkt. Je bent verantwoordelijk voor je eigen uitgewerkte user </w:t>
+            </w:r>
+            <w:proofErr w:type="spellStart"/>
+            <w:r>
+              <w:t>stories</w:t>
+            </w:r>
+            <w:proofErr w:type="spellEnd"/>
             <w:r>
               <w:rPr>
                 <w:rStyle w:val="Voetnootmarkering"/>
@@ -1872,7 +2086,15 @@
               </w:numPr>
             </w:pPr>
             <w:r>
-              <w:t>Formuleer de uitgangspunten, eisen en wensen voor het project in een document (bijvoorbeeld Definition of done). Doe dit volgens de geldende bedrijfsprocedures. Dit omvat bijvoorbeeld het volgende.</w:t>
+              <w:t xml:space="preserve">Formuleer de uitgangspunten, eisen en wensen voor het project in een document (bijvoorbeeld Definition of </w:t>
+            </w:r>
+            <w:proofErr w:type="spellStart"/>
+            <w:r>
+              <w:t>done</w:t>
+            </w:r>
+            <w:proofErr w:type="spellEnd"/>
+            <w:r>
+              <w:t>). Doe dit volgens de geldende bedrijfsprocedures. Dit omvat bijvoorbeeld het volgende.</w:t>
             </w:r>
           </w:p>
           <w:p>
@@ -1932,7 +2154,31 @@
               </w:numPr>
             </w:pPr>
             <w:r>
-              <w:t>Stel op basis van het document de user stories op. Zet deze user stories op de Product backlog.</w:t>
+              <w:t xml:space="preserve">Stel op basis van het document de user </w:t>
+            </w:r>
+            <w:proofErr w:type="spellStart"/>
+            <w:r>
+              <w:t>stories</w:t>
+            </w:r>
+            <w:proofErr w:type="spellEnd"/>
+            <w:r>
+              <w:t xml:space="preserve"> op. Zet deze user </w:t>
+            </w:r>
+            <w:proofErr w:type="spellStart"/>
+            <w:r>
+              <w:t>stories</w:t>
+            </w:r>
+            <w:proofErr w:type="spellEnd"/>
+            <w:r>
+              <w:t xml:space="preserve"> op de Product </w:t>
+            </w:r>
+            <w:proofErr w:type="spellStart"/>
+            <w:r>
+              <w:t>backlog</w:t>
+            </w:r>
+            <w:proofErr w:type="spellEnd"/>
+            <w:r>
+              <w:t>.</w:t>
             </w:r>
           </w:p>
           <w:p>
@@ -1957,7 +2203,39 @@
               </w:numPr>
             </w:pPr>
             <w:r>
-              <w:t>Plan en plaats de user stories. Schat onder andere de tijd en de prioriteit/volgorde in (bijvoorbeeld met de MoSCoW-methode). Plaats de user stories op de iteratie/sprint backlog.</w:t>
+              <w:t xml:space="preserve">Plan en plaats de user </w:t>
+            </w:r>
+            <w:proofErr w:type="spellStart"/>
+            <w:r>
+              <w:t>stories</w:t>
+            </w:r>
+            <w:proofErr w:type="spellEnd"/>
+            <w:r>
+              <w:t xml:space="preserve">. Schat onder andere de tijd en de prioriteit/volgorde in (bijvoorbeeld met de </w:t>
+            </w:r>
+            <w:proofErr w:type="spellStart"/>
+            <w:r>
+              <w:t>MoSCoW</w:t>
+            </w:r>
+            <w:proofErr w:type="spellEnd"/>
+            <w:r>
+              <w:t xml:space="preserve">-methode). Plaats de user </w:t>
+            </w:r>
+            <w:proofErr w:type="spellStart"/>
+            <w:r>
+              <w:t>stories</w:t>
+            </w:r>
+            <w:proofErr w:type="spellEnd"/>
+            <w:r>
+              <w:t xml:space="preserve"> op de iteratie/sprint </w:t>
+            </w:r>
+            <w:proofErr w:type="spellStart"/>
+            <w:r>
+              <w:t>backlog</w:t>
+            </w:r>
+            <w:proofErr w:type="spellEnd"/>
+            <w:r>
+              <w:t>.</w:t>
             </w:r>
           </w:p>
           <w:p>
@@ -1969,7 +2247,15 @@
               </w:numPr>
             </w:pPr>
             <w:r>
-              <w:t>Verdeel binnen het team de eerste op te pakken user stories. Zorg voor een evenwichtige verdeling.</w:t>
+              <w:t xml:space="preserve">Verdeel binnen het team de eerste op te pakken user </w:t>
+            </w:r>
+            <w:proofErr w:type="spellStart"/>
+            <w:r>
+              <w:t>stories</w:t>
+            </w:r>
+            <w:proofErr w:type="spellEnd"/>
+            <w:r>
+              <w:t>. Zorg voor een evenwichtige verdeling.</w:t>
             </w:r>
           </w:p>
           <w:p>
@@ -1981,7 +2267,15 @@
               </w:numPr>
             </w:pPr>
             <w:r>
-              <w:t>Werk de eigen user stories uit in taken, criteria en een ontwerp. Stel hierbij, passend bij de opdracht, de volgende documenten op of voer de volgende activiteiten uit, zoals:</w:t>
+              <w:t xml:space="preserve">Werk de eigen user </w:t>
+            </w:r>
+            <w:proofErr w:type="spellStart"/>
+            <w:r>
+              <w:t>stories</w:t>
+            </w:r>
+            <w:proofErr w:type="spellEnd"/>
+            <w:r>
+              <w:t xml:space="preserve"> uit in taken, criteria en een ontwerp. Stel hierbij, passend bij de opdracht, de volgende documenten op of voer de volgende activiteiten uit, zoals:</w:t>
             </w:r>
           </w:p>
           <w:p>
@@ -1992,8 +2286,13 @@
                 <w:numId w:val="4"/>
               </w:numPr>
             </w:pPr>
-            <w:r>
-              <w:t xml:space="preserve">een </w:t>
+            <w:proofErr w:type="gramStart"/>
+            <w:r>
+              <w:t>een</w:t>
+            </w:r>
+            <w:proofErr w:type="gramEnd"/>
+            <w:r>
+              <w:t xml:space="preserve"> </w:t>
             </w:r>
             <w:r>
               <w:t>ERD (datamodel)</w:t>
@@ -2010,8 +2309,21 @@
                 <w:numId w:val="4"/>
               </w:numPr>
             </w:pPr>
-            <w:r>
-              <w:t>een use case;</w:t>
+            <w:proofErr w:type="gramStart"/>
+            <w:r>
+              <w:t>een</w:t>
+            </w:r>
+            <w:proofErr w:type="gramEnd"/>
+            <w:r>
+              <w:t xml:space="preserve"> </w:t>
+            </w:r>
+            <w:proofErr w:type="spellStart"/>
+            <w:r>
+              <w:t>use</w:t>
+            </w:r>
+            <w:proofErr w:type="spellEnd"/>
+            <w:r>
+              <w:t xml:space="preserve"> case;</w:t>
             </w:r>
           </w:p>
           <w:p>
@@ -2022,8 +2334,13 @@
                 <w:numId w:val="4"/>
               </w:numPr>
             </w:pPr>
-            <w:r>
-              <w:t>een k</w:t>
+            <w:proofErr w:type="gramStart"/>
+            <w:r>
+              <w:t>een</w:t>
+            </w:r>
+            <w:proofErr w:type="gramEnd"/>
+            <w:r>
+              <w:t xml:space="preserve"> k</w:t>
             </w:r>
             <w:r>
               <w:t>lassendiagram</w:t>
@@ -2040,8 +2357,13 @@
                 <w:numId w:val="4"/>
               </w:numPr>
             </w:pPr>
-            <w:r>
-              <w:t>normaliseren;</w:t>
+            <w:proofErr w:type="gramStart"/>
+            <w:r>
+              <w:t>normaliseren</w:t>
+            </w:r>
+            <w:proofErr w:type="gramEnd"/>
+            <w:r>
+              <w:t>;</w:t>
             </w:r>
           </w:p>
           <w:p>
@@ -2052,8 +2374,15 @@
                 <w:numId w:val="4"/>
               </w:numPr>
             </w:pPr>
-            <w:r>
-              <w:t>wireframes;</w:t>
+            <w:proofErr w:type="spellStart"/>
+            <w:proofErr w:type="gramStart"/>
+            <w:r>
+              <w:t>wireframes</w:t>
+            </w:r>
+            <w:proofErr w:type="spellEnd"/>
+            <w:proofErr w:type="gramEnd"/>
+            <w:r>
+              <w:t>;</w:t>
             </w:r>
           </w:p>
           <w:p>
@@ -2064,11 +2393,18 @@
                 <w:numId w:val="4"/>
               </w:numPr>
             </w:pPr>
+            <w:proofErr w:type="spellStart"/>
+            <w:proofErr w:type="gramStart"/>
             <w:r>
               <w:t>m</w:t>
             </w:r>
             <w:r>
-              <w:t>ock-ups</w:t>
+              <w:t>ock</w:t>
+            </w:r>
+            <w:proofErr w:type="spellEnd"/>
+            <w:proofErr w:type="gramEnd"/>
+            <w:r>
+              <w:t>-ups</w:t>
             </w:r>
             <w:r>
               <w:t>;</w:t>
@@ -2082,8 +2418,13 @@
                 <w:numId w:val="4"/>
               </w:numPr>
             </w:pPr>
-            <w:r>
-              <w:t>een activiteitendiagram;</w:t>
+            <w:proofErr w:type="gramStart"/>
+            <w:r>
+              <w:t>een</w:t>
+            </w:r>
+            <w:proofErr w:type="gramEnd"/>
+            <w:r>
+              <w:t xml:space="preserve"> activiteitendiagram;</w:t>
             </w:r>
           </w:p>
           <w:p>
@@ -2094,8 +2435,21 @@
                 <w:numId w:val="4"/>
               </w:numPr>
             </w:pPr>
-            <w:r>
-              <w:t>een keuze framework.</w:t>
+            <w:proofErr w:type="gramStart"/>
+            <w:r>
+              <w:t>een</w:t>
+            </w:r>
+            <w:proofErr w:type="gramEnd"/>
+            <w:r>
+              <w:t xml:space="preserve"> keuze </w:t>
+            </w:r>
+            <w:proofErr w:type="spellStart"/>
+            <w:r>
+              <w:t>framework</w:t>
+            </w:r>
+            <w:proofErr w:type="spellEnd"/>
+            <w:r>
+              <w:t>.</w:t>
             </w:r>
           </w:p>
           <w:p>
@@ -2107,7 +2461,15 @@
               </w:numPr>
             </w:pPr>
             <w:r>
-              <w:t>Realiseer de eigen user stories. Stel hierbij, passend bij de opdracht, de volgende documenten op of voer de</w:t>
+              <w:t xml:space="preserve">Realiseer de eigen user </w:t>
+            </w:r>
+            <w:proofErr w:type="spellStart"/>
+            <w:r>
+              <w:t>stories</w:t>
+            </w:r>
+            <w:proofErr w:type="spellEnd"/>
+            <w:r>
+              <w:t>. Stel hierbij, passend bij de opdracht, de volgende documenten op of voer de</w:t>
             </w:r>
             <w:r>
               <w:t xml:space="preserve"> volgende activiteiten uit, bijvoorbeeld het volgende.</w:t>
@@ -2219,7 +2581,15 @@
               <w:t xml:space="preserve"> of de </w:t>
             </w:r>
             <w:r>
-              <w:t>security officer) (</w:t>
+              <w:t xml:space="preserve">security </w:t>
+            </w:r>
+            <w:proofErr w:type="spellStart"/>
+            <w:r>
+              <w:t>officer</w:t>
+            </w:r>
+            <w:proofErr w:type="spellEnd"/>
+            <w:r>
+              <w:t>) (</w:t>
             </w:r>
             <w:r>
               <w:t>indien nodig en afhankelijk van de situatie</w:t>
@@ -2297,11 +2667,24 @@
               <w:t xml:space="preserve">lanning </w:t>
             </w:r>
             <w:r>
-              <w:t>bijhouden (bijv. in/op DevOps/T</w:t>
+              <w:t xml:space="preserve">bijhouden (bijv. in/op </w:t>
+            </w:r>
+            <w:proofErr w:type="spellStart"/>
+            <w:r>
+              <w:t>DevOps</w:t>
+            </w:r>
+            <w:proofErr w:type="spellEnd"/>
+            <w:r>
+              <w:t>/</w:t>
+            </w:r>
+            <w:proofErr w:type="spellStart"/>
+            <w:r>
+              <w:t>T</w:t>
             </w:r>
             <w:r>
               <w:t>rello</w:t>
             </w:r>
+            <w:proofErr w:type="spellEnd"/>
             <w:r>
               <w:t>/whiteboards/flip-over</w:t>
             </w:r>
@@ -2326,9 +2709,11 @@
             <w:r>
               <w:t xml:space="preserve">user </w:t>
             </w:r>
+            <w:proofErr w:type="spellStart"/>
             <w:r>
               <w:t>stories</w:t>
             </w:r>
+            <w:proofErr w:type="spellEnd"/>
             <w:r>
               <w:t xml:space="preserve"> samen</w:t>
             </w:r>
@@ -2345,7 +2730,15 @@
               </w:numPr>
             </w:pPr>
             <w:r>
-              <w:t>Voer een test uit voor alle user stories uit de sprint die samen het product maken.</w:t>
+              <w:t xml:space="preserve">Voer een test uit voor alle user </w:t>
+            </w:r>
+            <w:proofErr w:type="spellStart"/>
+            <w:r>
+              <w:t>stories</w:t>
+            </w:r>
+            <w:proofErr w:type="spellEnd"/>
+            <w:r>
+              <w:t xml:space="preserve"> uit de sprint die samen het product maken.</w:t>
             </w:r>
           </w:p>
           <w:p>
@@ -2387,7 +2780,15 @@
               <w:t xml:space="preserve">onclusies en verbetervoorstellen </w:t>
             </w:r>
             <w:r>
-              <w:t>op voor je eigen user stories.</w:t>
+              <w:t xml:space="preserve">op voor je eigen user </w:t>
+            </w:r>
+            <w:proofErr w:type="spellStart"/>
+            <w:r>
+              <w:t>stories</w:t>
+            </w:r>
+            <w:proofErr w:type="spellEnd"/>
+            <w:r>
+              <w:t>.</w:t>
             </w:r>
           </w:p>
           <w:p>
@@ -2453,7 +2854,15 @@
               <w:t xml:space="preserve"> presentatie</w:t>
             </w:r>
             <w:r>
-              <w:t>. Ieder lid van het projectteam presenteert hierbij een of meer user stories.</w:t>
+              <w:t xml:space="preserve">. Ieder lid van het projectteam presenteert hierbij een of meer user </w:t>
+            </w:r>
+            <w:proofErr w:type="spellStart"/>
+            <w:r>
+              <w:t>stories</w:t>
+            </w:r>
+            <w:proofErr w:type="spellEnd"/>
+            <w:r>
+              <w:t>.</w:t>
             </w:r>
           </w:p>
           <w:p>
@@ -2480,8 +2889,13 @@
               <w:t>Bundel de verbetervoorstellen van de integratietest en review</w:t>
             </w:r>
             <w:r>
-              <w:t xml:space="preserve"> van jouw user stories</w:t>
-            </w:r>
+              <w:t xml:space="preserve"> van jouw user </w:t>
+            </w:r>
+            <w:proofErr w:type="spellStart"/>
+            <w:r>
+              <w:t>stories</w:t>
+            </w:r>
+            <w:proofErr w:type="spellEnd"/>
             <w:r>
               <w:t xml:space="preserve"> in een document.</w:t>
             </w:r>
@@ -2509,11 +2923,16 @@
               </w:numPr>
             </w:pPr>
             <w:r>
-              <w:t>Houd een reflectiemeeting (r</w:t>
+              <w:t>Houd een reflectiemeeting (</w:t>
+            </w:r>
+            <w:proofErr w:type="spellStart"/>
+            <w:r>
+              <w:t>r</w:t>
             </w:r>
             <w:r>
               <w:t>etrospective</w:t>
             </w:r>
+            <w:proofErr w:type="spellEnd"/>
             <w:r>
               <w:t>).</w:t>
             </w:r>
@@ -2539,7 +2958,31 @@
               </w:numPr>
             </w:pPr>
             <w:r>
-              <w:t>Verwerk de verbetervoorstellen in nieuwe epics/user stories en zet deze op de Sprint backlog.</w:t>
+              <w:t xml:space="preserve">Verwerk de verbetervoorstellen in nieuwe </w:t>
+            </w:r>
+            <w:proofErr w:type="spellStart"/>
+            <w:r>
+              <w:t>epics</w:t>
+            </w:r>
+            <w:proofErr w:type="spellEnd"/>
+            <w:r>
+              <w:t xml:space="preserve">/user </w:t>
+            </w:r>
+            <w:proofErr w:type="spellStart"/>
+            <w:r>
+              <w:t>stories</w:t>
+            </w:r>
+            <w:proofErr w:type="spellEnd"/>
+            <w:r>
+              <w:t xml:space="preserve"> en zet deze op de Sprint </w:t>
+            </w:r>
+            <w:proofErr w:type="spellStart"/>
+            <w:r>
+              <w:t>backlog</w:t>
+            </w:r>
+            <w:proofErr w:type="spellEnd"/>
+            <w:r>
+              <w:t>.</w:t>
             </w:r>
           </w:p>
           <w:p>
@@ -2635,8 +3078,13 @@
               </w:numPr>
             </w:pPr>
             <w:r>
-              <w:t>Applicatie/user stories</w:t>
-            </w:r>
+              <w:t xml:space="preserve">Applicatie/user </w:t>
+            </w:r>
+            <w:proofErr w:type="spellStart"/>
+            <w:r>
+              <w:t>stories</w:t>
+            </w:r>
+            <w:proofErr w:type="spellEnd"/>
           </w:p>
           <w:p>
             <w:pPr>
@@ -2740,7 +3188,10 @@
               <w:t xml:space="preserve">: </w:t>
             </w:r>
             <w:r>
-              <w:t xml:space="preserve">huidig </w:t>
+              <w:t>huidig</w:t>
+            </w:r>
+            <w:r>
+              <w:t xml:space="preserve">- </w:t>
             </w:r>
             <w:r>
               <w:t>gewenst situatie</w:t>
@@ -2752,7 +3203,15 @@
               <w:t>onderzoek PDF uitlezen en inlezen naar XML,</w:t>
             </w:r>
             <w:r>
-              <w:t xml:space="preserve"> stappen van het proces. (pdf, controleer, uitlezen, </w:t>
+              <w:t xml:space="preserve"> stappen van het proces. (</w:t>
+            </w:r>
+            <w:proofErr w:type="gramStart"/>
+            <w:r>
+              <w:t>pdf</w:t>
+            </w:r>
+            <w:proofErr w:type="gramEnd"/>
+            <w:r>
+              <w:t xml:space="preserve">, controleer, uitlezen, </w:t>
             </w:r>
             <w:r>
               <w:t>exporteren…</w:t>
@@ -3791,7 +4250,15 @@
         <w:footnoteRef/>
       </w:r>
       <w:r>
-        <w:t xml:space="preserve"> Overal waar 'user stories' staat, kan ook '(deel)functionaliteit' worden gelezen als er niet met SCRUM wordt gewerkt.</w:t>
+        <w:t xml:space="preserve"> Overal waar 'user </w:t>
+      </w:r>
+      <w:proofErr w:type="spellStart"/>
+      <w:r>
+        <w:t>stories</w:t>
+      </w:r>
+      <w:proofErr w:type="spellEnd"/>
+      <w:r>
+        <w:t>' staat, kan ook '(deel)functionaliteit' worden gelezen als er niet met SCRUM wordt gewerkt.</w:t>
       </w:r>
     </w:p>
   </w:footnote>
@@ -5706,12 +6173,7 @@
 </file>
 
 <file path=customXml/item1.xml><?xml version="1.0" encoding="utf-8"?>
-<?mso-contentType ?>
-<FormTemplates xmlns="http://schemas.microsoft.com/sharepoint/v3/contenttype/forms">
-  <Display>DocumentLibraryForm</Display>
-  <Edit>DocumentLibraryForm</Edit>
-  <New>DocumentLibraryForm</New>
-</FormTemplates>
+<b:Sources xmlns:b="http://schemas.openxmlformats.org/officeDocument/2006/bibliography" xmlns="http://schemas.openxmlformats.org/officeDocument/2006/bibliography" SelectedStyle="\APASixthEditionOfficeOnline.xsl" StyleName="APA" Version="6"/>
 </file>
 
 <file path=customXml/item2.xml><?xml version="1.0" encoding="utf-8"?>
@@ -5958,7 +6420,12 @@
 </file>
 
 <file path=customXml/item3.xml><?xml version="1.0" encoding="utf-8"?>
-<b:Sources xmlns:b="http://schemas.openxmlformats.org/officeDocument/2006/bibliography" xmlns="http://schemas.openxmlformats.org/officeDocument/2006/bibliography" SelectedStyle="\APASixthEditionOfficeOnline.xsl" StyleName="APA" Version="6"/>
+<?mso-contentType ?>
+<FormTemplates xmlns="http://schemas.microsoft.com/sharepoint/v3/contenttype/forms">
+  <Display>DocumentLibraryForm</Display>
+  <Edit>DocumentLibraryForm</Edit>
+  <New>DocumentLibraryForm</New>
+</FormTemplates>
 </file>
 
 <file path=customXml/item4.xml><?xml version="1.0" encoding="utf-8"?>
@@ -5980,9 +6447,9 @@
 </file>
 
 <file path=customXml/itemProps1.xml><?xml version="1.0" encoding="utf-8"?>
-<ds:datastoreItem xmlns:ds="http://schemas.openxmlformats.org/officeDocument/2006/customXml" ds:itemID="{4F576CA1-5D54-4F4A-8AE3-1A53D6FC0FD4}">
+<ds:datastoreItem xmlns:ds="http://schemas.openxmlformats.org/officeDocument/2006/customXml" ds:itemID="{EB7474EA-5679-46E0-8BD0-3E2758B6BB4E}">
   <ds:schemaRefs>
-    <ds:schemaRef ds:uri="http://schemas.microsoft.com/sharepoint/v3/contenttype/forms"/>
+    <ds:schemaRef ds:uri="http://schemas.openxmlformats.org/officeDocument/2006/bibliography"/>
   </ds:schemaRefs>
 </ds:datastoreItem>
 </file>
@@ -6007,9 +6474,9 @@
 </file>
 
 <file path=customXml/itemProps3.xml><?xml version="1.0" encoding="utf-8"?>
-<ds:datastoreItem xmlns:ds="http://schemas.openxmlformats.org/officeDocument/2006/customXml" ds:itemID="{EB7474EA-5679-46E0-8BD0-3E2758B6BB4E}">
+<ds:datastoreItem xmlns:ds="http://schemas.openxmlformats.org/officeDocument/2006/customXml" ds:itemID="{4F576CA1-5D54-4F4A-8AE3-1A53D6FC0FD4}">
   <ds:schemaRefs>
-    <ds:schemaRef ds:uri="http://schemas.openxmlformats.org/officeDocument/2006/bibliography"/>
+    <ds:schemaRef ds:uri="http://schemas.microsoft.com/sharepoint/v3/contenttype/forms"/>
   </ds:schemaRefs>
 </ds:datastoreItem>
 </file>

</xml_diff>

<commit_message>
nog wat kleine aanpassingen gedaan in verschillende documentaties
</commit_message>
<xml_diff>
--- a/PvB SD/02 Aanvraag formulier examenopdracht/Examenafspraken SD_SD20-PE1_B1-K1-2_1v1.docx
+++ b/PvB SD/02 Aanvraag formulier examenopdracht/Examenafspraken SD_SD20-PE1_B1-K1-2_1v1.docx
@@ -203,13 +203,8 @@
               <w:t>Profiel</w:t>
             </w:r>
             <w:r>
-              <w:t xml:space="preserve">, niveau en </w:t>
-            </w:r>
-            <w:proofErr w:type="spellStart"/>
-            <w:r>
-              <w:t>crebocode</w:t>
-            </w:r>
-            <w:proofErr w:type="spellEnd"/>
+              <w:t>, niveau en crebocode</w:t>
+            </w:r>
           </w:p>
         </w:tc>
         <w:tc>
@@ -221,28 +216,15 @@
               <w:cnfStyle w:val="000000100000" w:firstRow="0" w:lastRow="0" w:firstColumn="0" w:lastColumn="0" w:oddVBand="0" w:evenVBand="0" w:oddHBand="1" w:evenHBand="0" w:firstRowFirstColumn="0" w:firstRowLastColumn="0" w:lastRowFirstColumn="0" w:lastRowLastColumn="0"/>
             </w:pPr>
             <w:r>
-              <w:t xml:space="preserve">P1: Software </w:t>
-            </w:r>
-            <w:proofErr w:type="spellStart"/>
-            <w:r>
-              <w:t>developer</w:t>
-            </w:r>
-            <w:proofErr w:type="spellEnd"/>
-            <w:r>
-              <w:t xml:space="preserve">, </w:t>
+              <w:t xml:space="preserve">P1: Software developer, </w:t>
             </w:r>
           </w:p>
           <w:p>
             <w:pPr>
               <w:cnfStyle w:val="000000100000" w:firstRow="0" w:lastRow="0" w:firstColumn="0" w:lastColumn="0" w:oddVBand="0" w:evenVBand="0" w:oddHBand="1" w:evenHBand="0" w:firstRowFirstColumn="0" w:firstRowLastColumn="0" w:lastRowFirstColumn="0" w:lastRowLastColumn="0"/>
             </w:pPr>
-            <w:proofErr w:type="gramStart"/>
-            <w:r>
-              <w:t>niveau</w:t>
-            </w:r>
-            <w:proofErr w:type="gramEnd"/>
-            <w:r>
-              <w:t xml:space="preserve"> 4</w:t>
+            <w:r>
+              <w:t>niveau 4</w:t>
             </w:r>
           </w:p>
         </w:tc>
@@ -801,22 +783,18 @@
             <w:r>
               <w:t xml:space="preserve">van PDF naar </w:t>
             </w:r>
-            <w:proofErr w:type="spellStart"/>
             <w:r>
               <w:t>ProdistERP</w:t>
             </w:r>
-            <w:proofErr w:type="spellEnd"/>
             <w:r>
               <w:t xml:space="preserve"> </w:t>
             </w:r>
-            <w:proofErr w:type="spellStart"/>
             <w:r>
               <w:t>XML</w:t>
             </w:r>
             <w:r>
               <w:t>-bestand</w:t>
             </w:r>
-            <w:proofErr w:type="spellEnd"/>
             <w:r>
               <w:t xml:space="preserve"> omzet</w:t>
             </w:r>
@@ -829,7 +807,6 @@
             <w:r>
               <w:t xml:space="preserve"> </w:t>
             </w:r>
-            <w:proofErr w:type="spellStart"/>
             <w:r>
               <w:t>P</w:t>
             </w:r>
@@ -837,33 +814,19 @@
               <w:t>DF</w:t>
             </w:r>
             <w:r>
-              <w:t>-bestand</w:t>
-            </w:r>
-            <w:proofErr w:type="spellEnd"/>
-            <w:r>
-              <w:t xml:space="preserve"> </w:t>
-            </w:r>
-            <w:r>
-              <w:t xml:space="preserve">kan analyseren en de inhoud zo goed mogelijk zien te vertalen naar een </w:t>
-            </w:r>
-            <w:proofErr w:type="spellStart"/>
-            <w:r>
-              <w:t>XML-bestand</w:t>
-            </w:r>
-            <w:proofErr w:type="spellEnd"/>
+              <w:t xml:space="preserve">-bestand </w:t>
+            </w:r>
+            <w:r>
+              <w:t>kan analyseren en de inhoud zo goed mogelijk zien te vertalen naar een XML-bestand</w:t>
+            </w:r>
             <w:r>
               <w:t xml:space="preserve">, zodat </w:t>
             </w:r>
-            <w:proofErr w:type="spellStart"/>
             <w:r>
               <w:t>Prodist</w:t>
             </w:r>
             <w:r>
-              <w:t>ERP</w:t>
-            </w:r>
-            <w:proofErr w:type="spellEnd"/>
-            <w:r>
-              <w:t xml:space="preserve">-applicatie </w:t>
+              <w:t xml:space="preserve">ERP-applicatie </w:t>
             </w:r>
             <w:r>
               <w:t>uiteindelijke kan inlezen</w:t>
@@ -980,7 +943,6 @@
               </w:rPr>
               <w:t xml:space="preserve">Het bouwen van een tool die </w:t>
             </w:r>
-            <w:proofErr w:type="spellStart"/>
             <w:r>
               <w:rPr>
                 <w:iCs/>
@@ -993,7 +955,6 @@
               </w:rPr>
               <w:t>-bestand</w:t>
             </w:r>
-            <w:proofErr w:type="spellEnd"/>
             <w:r>
               <w:rPr>
                 <w:iCs/>
@@ -1010,9 +971,356 @@
               <w:rPr>
                 <w:iCs/>
               </w:rPr>
+              <w:t>naar XML-</w:t>
+            </w:r>
+            <w:r>
+              <w:rPr>
+                <w:iCs/>
+              </w:rPr>
+              <w:t>bestand</w:t>
+            </w:r>
+            <w:r>
+              <w:rPr>
+                <w:iCs/>
+              </w:rPr>
+              <w:t>, zodat de ERP-applicatie uiteindelijk kan inlezen</w:t>
+            </w:r>
+            <w:r>
+              <w:rPr>
+                <w:iCs/>
+              </w:rPr>
+              <w:t xml:space="preserve">. </w:t>
+            </w:r>
+            <w:r>
+              <w:rPr>
+                <w:iCs/>
+              </w:rPr>
+              <w:t>ERP staat voor Enterprise Resoure Planning</w:t>
+            </w:r>
+            <w:r>
+              <w:rPr>
+                <w:iCs/>
+              </w:rPr>
+              <w:t xml:space="preserve">, </w:t>
+            </w:r>
+            <w:r>
+              <w:rPr>
+                <w:iCs/>
+              </w:rPr>
+              <w:t xml:space="preserve">met </w:t>
+            </w:r>
+            <w:r>
+              <w:rPr>
+                <w:iCs/>
+              </w:rPr>
+              <w:t>onder andere de relatiebeheer, voorraadbeheer, calculatiemodule, facturatie. Het pakket wordt voornamelijk gebruikt door grafische industrie</w:t>
+            </w:r>
+            <w:r>
+              <w:rPr>
+                <w:iCs/>
+              </w:rPr>
+              <w:t xml:space="preserve">, maar </w:t>
+            </w:r>
+            <w:r>
+              <w:rPr>
+                <w:iCs/>
+              </w:rPr>
+              <w:t>o</w:t>
+            </w:r>
+            <w:r>
+              <w:rPr>
+                <w:iCs/>
+              </w:rPr>
+              <w:t>ok in Displaybouwers, Signbedrijven, Natuursteen en botenbouwers</w:t>
+            </w:r>
+            <w:r>
+              <w:rPr>
+                <w:iCs/>
+              </w:rPr>
+              <w:t>, enzovoort, w</w:t>
+            </w:r>
+            <w:r>
+              <w:rPr>
+                <w:iCs/>
+              </w:rPr>
+              <w:t xml:space="preserve">aarbij maatwerk </w:t>
+            </w:r>
+            <w:r>
+              <w:rPr>
+                <w:iCs/>
+              </w:rPr>
+              <w:t xml:space="preserve">steeds </w:t>
+            </w:r>
+            <w:r>
+              <w:rPr>
+                <w:iCs/>
+              </w:rPr>
+              <w:t>vaker wordt toegepast</w:t>
+            </w:r>
+            <w:r>
+              <w:rPr>
+                <w:iCs/>
+              </w:rPr>
+              <w:t xml:space="preserve">. </w:t>
+            </w:r>
+            <w:r>
+              <w:rPr>
+                <w:iCs/>
+              </w:rPr>
+              <w:t xml:space="preserve">Op dit moment </w:t>
+            </w:r>
+            <w:r>
+              <w:rPr>
+                <w:iCs/>
+              </w:rPr>
+              <w:t xml:space="preserve">gaat het </w:t>
+            </w:r>
+            <w:r>
+              <w:rPr>
+                <w:iCs/>
+              </w:rPr>
+              <w:t>zo a</w:t>
+            </w:r>
+            <w:r>
+              <w:rPr>
+                <w:iCs/>
+              </w:rPr>
+              <w:t>ls</w:t>
+            </w:r>
+            <w:r>
+              <w:rPr>
+                <w:iCs/>
+              </w:rPr>
+              <w:t xml:space="preserve"> </w:t>
+            </w:r>
+            <w:r>
+              <w:rPr>
+                <w:iCs/>
+              </w:rPr>
+              <w:t xml:space="preserve">mensen </w:t>
+            </w:r>
+            <w:r>
+              <w:rPr>
+                <w:iCs/>
+              </w:rPr>
+              <w:t>een bestellin</w:t>
+            </w:r>
+            <w:r>
+              <w:rPr>
+                <w:iCs/>
+              </w:rPr>
+              <w:t>g</w:t>
+            </w:r>
+            <w:r>
+              <w:rPr>
+                <w:iCs/>
+              </w:rPr>
+              <w:t xml:space="preserve"> </w:t>
+            </w:r>
+            <w:r>
+              <w:rPr>
+                <w:iCs/>
+              </w:rPr>
+              <w:t xml:space="preserve">hebben </w:t>
+            </w:r>
+            <w:r>
+              <w:rPr>
+                <w:iCs/>
+              </w:rPr>
+              <w:t>geplaatst</w:t>
+            </w:r>
+            <w:r>
+              <w:rPr>
+                <w:iCs/>
+              </w:rPr>
+              <w:t>, m</w:t>
+            </w:r>
+            <w:r>
+              <w:rPr>
+                <w:iCs/>
+              </w:rPr>
+              <w:t>oet</w:t>
+            </w:r>
+            <w:r>
+              <w:rPr>
+                <w:iCs/>
+              </w:rPr>
+              <w:t xml:space="preserve">en de bedrijven </w:t>
+            </w:r>
+            <w:r>
+              <w:rPr>
+                <w:iCs/>
+              </w:rPr>
+              <w:t xml:space="preserve">zelf </w:t>
+            </w:r>
+            <w:r>
+              <w:rPr>
+                <w:iCs/>
+              </w:rPr>
+              <w:t xml:space="preserve">de orders </w:t>
+            </w:r>
+            <w:r>
+              <w:rPr>
+                <w:iCs/>
+              </w:rPr>
+              <w:t>handmatig invullen op</w:t>
+            </w:r>
+            <w:r>
+              <w:rPr>
+                <w:iCs/>
+              </w:rPr>
+              <w:t xml:space="preserve"> </w:t>
+            </w:r>
+            <w:r>
+              <w:rPr>
+                <w:iCs/>
+              </w:rPr>
+              <w:t>Prodist</w:t>
+            </w:r>
+            <w:r>
+              <w:rPr>
+                <w:iCs/>
+              </w:rPr>
+              <w:t>ERP applicatie</w:t>
+            </w:r>
+            <w:r>
+              <w:rPr>
+                <w:iCs/>
+              </w:rPr>
+              <w:t xml:space="preserve"> om voorraad bij te werken, of een productieproces te beginnen, of </w:t>
+            </w:r>
+            <w:r>
+              <w:rPr>
+                <w:iCs/>
+              </w:rPr>
+              <w:t>überhaupt</w:t>
+            </w:r>
+            <w:r>
+              <w:rPr>
+                <w:iCs/>
+              </w:rPr>
+              <w:t xml:space="preserve"> de facturatie</w:t>
+            </w:r>
+            <w:r>
+              <w:rPr>
+                <w:iCs/>
+              </w:rPr>
+              <w:t xml:space="preserve"> </w:t>
+            </w:r>
+            <w:r>
+              <w:rPr>
+                <w:iCs/>
+              </w:rPr>
+              <w:t>klaar te zetten</w:t>
+            </w:r>
+            <w:r>
+              <w:rPr>
+                <w:iCs/>
+              </w:rPr>
+              <w:t xml:space="preserve">. </w:t>
+            </w:r>
+            <w:r>
+              <w:rPr>
+                <w:iCs/>
+              </w:rPr>
+              <w:t>Dat kost natuurlijk veel tijd.</w:t>
+            </w:r>
+            <w:r>
+              <w:rPr>
+                <w:iCs/>
+              </w:rPr>
+              <w:t xml:space="preserve"> Het stagebedrijf </w:t>
+            </w:r>
+            <w:r>
+              <w:rPr>
+                <w:iCs/>
+              </w:rPr>
+              <w:t xml:space="preserve">heeft daar een idee bedacht, waarbij </w:t>
+            </w:r>
+            <w:r>
+              <w:rPr>
+                <w:iCs/>
+              </w:rPr>
+              <w:t xml:space="preserve">ik een </w:t>
+            </w:r>
+            <w:r>
+              <w:rPr>
+                <w:iCs/>
+              </w:rPr>
+              <w:t xml:space="preserve">tool </w:t>
+            </w:r>
+            <w:r>
+              <w:rPr>
+                <w:iCs/>
+              </w:rPr>
+              <w:t xml:space="preserve">ga maken dat </w:t>
+            </w:r>
+            <w:r>
+              <w:rPr>
+                <w:iCs/>
+              </w:rPr>
+              <w:t xml:space="preserve">die </w:t>
+            </w:r>
+            <w:r>
+              <w:rPr>
+                <w:iCs/>
+              </w:rPr>
+              <w:t>een PDF-bestand</w:t>
+            </w:r>
+            <w:r>
+              <w:rPr>
+                <w:iCs/>
+              </w:rPr>
+              <w:t xml:space="preserve"> analyseert en de </w:t>
+            </w:r>
+            <w:r>
+              <w:rPr>
+                <w:iCs/>
+              </w:rPr>
+              <w:t xml:space="preserve">inhoud </w:t>
+            </w:r>
+            <w:r>
+              <w:rPr>
+                <w:iCs/>
+              </w:rPr>
+              <w:t xml:space="preserve">van </w:t>
+            </w:r>
+            <w:r>
+              <w:rPr>
+                <w:iCs/>
+              </w:rPr>
+              <w:t xml:space="preserve">die </w:t>
+            </w:r>
+            <w:r>
+              <w:rPr>
+                <w:iCs/>
+              </w:rPr>
+              <w:t xml:space="preserve">PDF </w:t>
+            </w:r>
+            <w:r>
+              <w:rPr>
+                <w:iCs/>
+              </w:rPr>
+              <w:t>zo</w:t>
+            </w:r>
+            <w:r>
+              <w:rPr>
+                <w:iCs/>
+              </w:rPr>
+              <w:t xml:space="preserve"> goed mogelijk zien te vertalen </w:t>
+            </w:r>
+            <w:r>
+              <w:rPr>
+                <w:iCs/>
+              </w:rPr>
               <w:t xml:space="preserve">naar </w:t>
             </w:r>
-            <w:proofErr w:type="spellStart"/>
+            <w:r>
+              <w:rPr>
+                <w:iCs/>
+              </w:rPr>
+              <w:t xml:space="preserve">een </w:t>
+            </w:r>
             <w:r>
               <w:rPr>
                 <w:iCs/>
@@ -1025,12 +1333,139 @@
               </w:rPr>
               <w:t>bestand</w:t>
             </w:r>
-            <w:proofErr w:type="spellEnd"/>
-            <w:r>
-              <w:rPr>
-                <w:iCs/>
-              </w:rPr>
-              <w:t>, zodat de ERP-applicatie uiteindelijk kan inlezen</w:t>
+            <w:r>
+              <w:rPr>
+                <w:iCs/>
+              </w:rPr>
+              <w:t xml:space="preserve"> zodat </w:t>
+            </w:r>
+            <w:r>
+              <w:rPr>
+                <w:iCs/>
+              </w:rPr>
+              <w:t xml:space="preserve">de </w:t>
+            </w:r>
+            <w:r>
+              <w:rPr>
+                <w:iCs/>
+              </w:rPr>
+              <w:t>ERP</w:t>
+            </w:r>
+            <w:r>
+              <w:rPr>
+                <w:iCs/>
+              </w:rPr>
+              <w:t>-</w:t>
+            </w:r>
+            <w:r>
+              <w:rPr>
+                <w:iCs/>
+              </w:rPr>
+              <w:t xml:space="preserve">applicatie </w:t>
+            </w:r>
+            <w:r>
+              <w:rPr>
+                <w:iCs/>
+              </w:rPr>
+              <w:t>uiteindelijk kan inlezen</w:t>
+            </w:r>
+            <w:r>
+              <w:rPr>
+                <w:iCs/>
+              </w:rPr>
+              <w:t xml:space="preserve">. Dat bespaart veel tijd. </w:t>
+            </w:r>
+          </w:p>
+          <w:p>
+            <w:pPr>
+              <w:rPr>
+                <w:iCs/>
+              </w:rPr>
+            </w:pPr>
+          </w:p>
+          <w:p>
+            <w:pPr>
+              <w:rPr>
+                <w:iCs/>
+              </w:rPr>
+            </w:pPr>
+            <w:r>
+              <w:rPr>
+                <w:iCs/>
+              </w:rPr>
+              <w:t xml:space="preserve">De tool </w:t>
+            </w:r>
+            <w:r>
+              <w:rPr>
+                <w:iCs/>
+              </w:rPr>
+              <w:t xml:space="preserve">hoeft niet voor alle willekeurige </w:t>
+            </w:r>
+            <w:r>
+              <w:rPr>
+                <w:iCs/>
+              </w:rPr>
+              <w:t>PDF</w:t>
+            </w:r>
+            <w:r>
+              <w:rPr>
+                <w:iCs/>
+              </w:rPr>
+              <w:t>-bestanden te</w:t>
+            </w:r>
+            <w:r>
+              <w:rPr>
+                <w:iCs/>
+              </w:rPr>
+              <w:t xml:space="preserve"> gelden</w:t>
+            </w:r>
+            <w:r>
+              <w:rPr>
+                <w:iCs/>
+              </w:rPr>
+              <w:t xml:space="preserve">. De examenopdracht is beperkt tot de PDF-bestanden van een hotelketen. </w:t>
+            </w:r>
+            <w:r>
+              <w:rPr>
+                <w:iCs/>
+              </w:rPr>
+              <w:t xml:space="preserve">Dus de opmaak van de PDF-bestanden ziet er hetzelfde uit. Maar omdat een PDF-bestand een geprint bestand is, </w:t>
+            </w:r>
+            <w:r>
+              <w:rPr>
+                <w:iCs/>
+              </w:rPr>
+              <w:t>zijn alleen de vaste gegevens makkelijk te herleiden</w:t>
+            </w:r>
+            <w:r>
+              <w:rPr>
+                <w:iCs/>
+              </w:rPr>
+              <w:t>, zoals het klantnummer, de afzender</w:t>
+            </w:r>
+            <w:r>
+              <w:rPr>
+                <w:iCs/>
+              </w:rPr>
+              <w:t>, etc</w:t>
+            </w:r>
+            <w:r>
+              <w:rPr>
+                <w:iCs/>
+              </w:rPr>
+              <w:t xml:space="preserve">. Maar voor de rest zijn er nog variabele gegevens , want je hebt soms een bestelling van maar 1 artikel, en </w:t>
+            </w:r>
+            <w:r>
+              <w:rPr>
+                <w:iCs/>
+              </w:rPr>
+              <w:t xml:space="preserve">soms heb je ook een bestelling van 20 verschillende artikelen. </w:t>
+            </w:r>
+            <w:r>
+              <w:rPr>
+                <w:iCs/>
+              </w:rPr>
+              <w:t>Daar moet ik ook nog rekening mee houden</w:t>
             </w:r>
             <w:r>
               <w:rPr>
@@ -1038,25 +1473,61 @@
               </w:rPr>
               <w:t xml:space="preserve">. </w:t>
             </w:r>
-            <w:r>
-              <w:rPr>
-                <w:iCs/>
-              </w:rPr>
-              <w:t xml:space="preserve">ERP staat voor Enterprise </w:t>
-            </w:r>
-            <w:proofErr w:type="spellStart"/>
-            <w:r>
-              <w:rPr>
-                <w:iCs/>
-              </w:rPr>
-              <w:t>Resoure</w:t>
-            </w:r>
-            <w:proofErr w:type="spellEnd"/>
-            <w:r>
-              <w:rPr>
-                <w:iCs/>
-              </w:rPr>
-              <w:t xml:space="preserve"> Planning</w:t>
+          </w:p>
+          <w:p>
+            <w:pPr>
+              <w:rPr>
+                <w:iCs/>
+              </w:rPr>
+            </w:pPr>
+          </w:p>
+          <w:p>
+            <w:pPr>
+              <w:rPr>
+                <w:iCs/>
+              </w:rPr>
+            </w:pPr>
+            <w:r>
+              <w:rPr>
+                <w:iCs/>
+              </w:rPr>
+              <w:t xml:space="preserve">Het doel van de tool is </w:t>
+            </w:r>
+            <w:r>
+              <w:rPr>
+                <w:iCs/>
+              </w:rPr>
+              <w:t xml:space="preserve">om bedrijven </w:t>
+            </w:r>
+            <w:r>
+              <w:rPr>
+                <w:iCs/>
+              </w:rPr>
+              <w:t xml:space="preserve">het </w:t>
+            </w:r>
+            <w:r>
+              <w:rPr>
+                <w:iCs/>
+              </w:rPr>
+              <w:t>proces</w:t>
+            </w:r>
+            <w:r>
+              <w:rPr>
+                <w:iCs/>
+              </w:rPr>
+              <w:t xml:space="preserve"> voor facturatie</w:t>
+            </w:r>
+            <w:r>
+              <w:rPr>
+                <w:iCs/>
+              </w:rPr>
+              <w:t xml:space="preserve"> </w:t>
+            </w:r>
+            <w:r>
+              <w:rPr>
+                <w:iCs/>
+              </w:rPr>
+              <w:t>sneller</w:t>
             </w:r>
             <w:r>
               <w:rPr>
@@ -1068,102 +1539,106 @@
               <w:rPr>
                 <w:iCs/>
               </w:rPr>
-              <w:t xml:space="preserve">met </w:t>
-            </w:r>
-            <w:r>
-              <w:rPr>
-                <w:iCs/>
-              </w:rPr>
-              <w:t>onder andere de relatiebeheer, voorraadbeheer, calculatiemodule, facturatie. Het pakket wordt voornamelijk gebruikt door grafische industrie</w:t>
-            </w:r>
-            <w:r>
-              <w:rPr>
-                <w:iCs/>
-              </w:rPr>
-              <w:t xml:space="preserve">, maar </w:t>
-            </w:r>
-            <w:r>
-              <w:rPr>
-                <w:iCs/>
-              </w:rPr>
-              <w:t>o</w:t>
-            </w:r>
-            <w:r>
-              <w:rPr>
-                <w:iCs/>
-              </w:rPr>
-              <w:t xml:space="preserve">ok in Displaybouwers, </w:t>
-            </w:r>
-            <w:proofErr w:type="spellStart"/>
-            <w:r>
-              <w:rPr>
-                <w:iCs/>
-              </w:rPr>
-              <w:t>Signbedrijven</w:t>
-            </w:r>
-            <w:proofErr w:type="spellEnd"/>
-            <w:r>
-              <w:rPr>
-                <w:iCs/>
-              </w:rPr>
-              <w:t>, Natuursteen en botenbouwers</w:t>
-            </w:r>
-            <w:r>
-              <w:rPr>
-                <w:iCs/>
-              </w:rPr>
-              <w:t>, enzovoort, w</w:t>
-            </w:r>
-            <w:r>
-              <w:rPr>
-                <w:iCs/>
-              </w:rPr>
-              <w:t xml:space="preserve">aarbij maatwerk </w:t>
-            </w:r>
-            <w:r>
-              <w:rPr>
-                <w:iCs/>
-              </w:rPr>
-              <w:t xml:space="preserve">steeds </w:t>
-            </w:r>
-            <w:r>
-              <w:rPr>
-                <w:iCs/>
-              </w:rPr>
-              <w:t>vaker wordt toegepast</w:t>
-            </w:r>
-            <w:r>
-              <w:rPr>
-                <w:iCs/>
-              </w:rPr>
-              <w:t xml:space="preserve">. </w:t>
-            </w:r>
-            <w:r>
-              <w:rPr>
-                <w:iCs/>
-              </w:rPr>
-              <w:t xml:space="preserve">Op dit moment </w:t>
-            </w:r>
-            <w:r>
-              <w:rPr>
-                <w:iCs/>
-              </w:rPr>
-              <w:t xml:space="preserve">gaat het </w:t>
-            </w:r>
-            <w:proofErr w:type="gramStart"/>
-            <w:r>
-              <w:rPr>
-                <w:iCs/>
-              </w:rPr>
-              <w:t>zo a</w:t>
-            </w:r>
-            <w:r>
-              <w:rPr>
-                <w:iCs/>
-              </w:rPr>
-              <w:t>ls</w:t>
-            </w:r>
-            <w:proofErr w:type="gramEnd"/>
+              <w:t>makkelijker</w:t>
+            </w:r>
+            <w:r>
+              <w:rPr>
+                <w:iCs/>
+              </w:rPr>
+              <w:t xml:space="preserve"> e</w:t>
+            </w:r>
+            <w:r>
+              <w:rPr>
+                <w:iCs/>
+              </w:rPr>
+              <w:t xml:space="preserve">n foutloos </w:t>
+            </w:r>
+            <w:r>
+              <w:rPr>
+                <w:iCs/>
+              </w:rPr>
+              <w:t>te maken</w:t>
+            </w:r>
+            <w:r>
+              <w:rPr>
+                <w:iCs/>
+              </w:rPr>
+              <w:t xml:space="preserve">. Ze hoeven niet meer de orders handmatig in te vullen. Met de tool kunnen ze in een keer meerdere PDF-bestanden </w:t>
+            </w:r>
+            <w:r>
+              <w:rPr>
+                <w:iCs/>
+              </w:rPr>
+              <w:t xml:space="preserve">laten verwerken, en foutloos ook. </w:t>
+            </w:r>
+          </w:p>
+          <w:p>
+            <w:pPr>
+              <w:rPr>
+                <w:iCs/>
+              </w:rPr>
+            </w:pPr>
+          </w:p>
+          <w:p>
+            <w:pPr>
+              <w:rPr>
+                <w:iCs/>
+              </w:rPr>
+            </w:pPr>
+            <w:r>
+              <w:rPr>
+                <w:iCs/>
+              </w:rPr>
+              <w:t xml:space="preserve">Mijn stagebegeleider wil graag dat </w:t>
+            </w:r>
+            <w:r>
+              <w:rPr>
+                <w:iCs/>
+              </w:rPr>
+              <w:t xml:space="preserve">proces </w:t>
+            </w:r>
+            <w:r>
+              <w:rPr>
+                <w:iCs/>
+              </w:rPr>
+              <w:t xml:space="preserve">automatisch gebeurt. </w:t>
+            </w:r>
+            <w:r>
+              <w:rPr>
+                <w:iCs/>
+              </w:rPr>
+              <w:t>Nadat het bedrijf de PDF-bestanden in een map plaats</w:t>
+            </w:r>
+            <w:r>
+              <w:rPr>
+                <w:iCs/>
+              </w:rPr>
+              <w:t>t</w:t>
+            </w:r>
+            <w:r>
+              <w:rPr>
+                <w:iCs/>
+              </w:rPr>
+              <w:t xml:space="preserve">, worden </w:t>
+            </w:r>
+            <w:r>
+              <w:rPr>
+                <w:iCs/>
+              </w:rPr>
+              <w:t xml:space="preserve">de </w:t>
+            </w:r>
+            <w:r>
+              <w:rPr>
+                <w:iCs/>
+              </w:rPr>
+              <w:t xml:space="preserve">bestanden </w:t>
+            </w:r>
+            <w:r>
+              <w:rPr>
+                <w:iCs/>
+              </w:rPr>
+              <w:t>automatisch uitgelezen, en</w:t>
+            </w:r>
             <w:r>
               <w:rPr>
                 <w:iCs/>
@@ -1174,670 +1649,14 @@
               <w:rPr>
                 <w:iCs/>
               </w:rPr>
-              <w:t xml:space="preserve">mensen </w:t>
-            </w:r>
-            <w:r>
-              <w:rPr>
-                <w:iCs/>
-              </w:rPr>
-              <w:t>een bestellin</w:t>
-            </w:r>
-            <w:r>
-              <w:rPr>
-                <w:iCs/>
-              </w:rPr>
-              <w:t>g</w:t>
-            </w:r>
-            <w:r>
-              <w:rPr>
-                <w:iCs/>
-              </w:rPr>
-              <w:t xml:space="preserve"> </w:t>
-            </w:r>
-            <w:r>
-              <w:rPr>
-                <w:iCs/>
-              </w:rPr>
-              <w:t xml:space="preserve">hebben </w:t>
-            </w:r>
-            <w:r>
-              <w:rPr>
-                <w:iCs/>
-              </w:rPr>
-              <w:t>geplaatst</w:t>
-            </w:r>
-            <w:r>
-              <w:rPr>
-                <w:iCs/>
-              </w:rPr>
-              <w:t>, m</w:t>
-            </w:r>
-            <w:r>
-              <w:rPr>
-                <w:iCs/>
-              </w:rPr>
-              <w:t>oet</w:t>
-            </w:r>
-            <w:r>
-              <w:rPr>
-                <w:iCs/>
-              </w:rPr>
-              <w:t xml:space="preserve">en de bedrijven </w:t>
-            </w:r>
-            <w:r>
-              <w:rPr>
-                <w:iCs/>
-              </w:rPr>
-              <w:t xml:space="preserve">zelf </w:t>
-            </w:r>
-            <w:r>
-              <w:rPr>
-                <w:iCs/>
-              </w:rPr>
-              <w:t xml:space="preserve">de orders </w:t>
-            </w:r>
-            <w:r>
-              <w:rPr>
-                <w:iCs/>
-              </w:rPr>
-              <w:t>handmatig invullen op</w:t>
-            </w:r>
-            <w:r>
-              <w:rPr>
-                <w:iCs/>
-              </w:rPr>
-              <w:t xml:space="preserve"> </w:t>
-            </w:r>
-            <w:proofErr w:type="spellStart"/>
-            <w:r>
-              <w:rPr>
-                <w:iCs/>
-              </w:rPr>
-              <w:t>Prodist</w:t>
-            </w:r>
-            <w:r>
-              <w:rPr>
-                <w:iCs/>
-              </w:rPr>
-              <w:t>ERP</w:t>
-            </w:r>
-            <w:proofErr w:type="spellEnd"/>
-            <w:r>
-              <w:rPr>
-                <w:iCs/>
-              </w:rPr>
-              <w:t xml:space="preserve"> applicatie</w:t>
-            </w:r>
-            <w:r>
-              <w:rPr>
-                <w:iCs/>
-              </w:rPr>
-              <w:t xml:space="preserve"> om voorraad bij te werken, of een productieproces te beginnen, of </w:t>
-            </w:r>
-            <w:r>
-              <w:rPr>
-                <w:iCs/>
-              </w:rPr>
-              <w:t>überhaupt</w:t>
-            </w:r>
-            <w:r>
-              <w:rPr>
-                <w:iCs/>
-              </w:rPr>
-              <w:t xml:space="preserve"> de facturatie</w:t>
-            </w:r>
-            <w:r>
-              <w:rPr>
-                <w:iCs/>
-              </w:rPr>
-              <w:t xml:space="preserve"> </w:t>
-            </w:r>
-            <w:r>
-              <w:rPr>
-                <w:iCs/>
-              </w:rPr>
-              <w:t>klaar te zetten</w:t>
-            </w:r>
-            <w:r>
-              <w:rPr>
-                <w:iCs/>
-              </w:rPr>
-              <w:t xml:space="preserve">. </w:t>
-            </w:r>
-            <w:r>
-              <w:rPr>
-                <w:iCs/>
-              </w:rPr>
-              <w:t>Dat kost natuurlijk veel tijd.</w:t>
-            </w:r>
-            <w:r>
-              <w:rPr>
-                <w:iCs/>
-              </w:rPr>
-              <w:t xml:space="preserve"> Het stagebedrijf </w:t>
-            </w:r>
-            <w:r>
-              <w:rPr>
-                <w:iCs/>
-              </w:rPr>
-              <w:t xml:space="preserve">heeft daar een idee bedacht, waarbij </w:t>
-            </w:r>
-            <w:r>
-              <w:rPr>
-                <w:iCs/>
-              </w:rPr>
-              <w:t xml:space="preserve">ik een </w:t>
-            </w:r>
-            <w:r>
-              <w:rPr>
-                <w:iCs/>
-              </w:rPr>
-              <w:t xml:space="preserve">tool </w:t>
-            </w:r>
-            <w:r>
-              <w:rPr>
-                <w:iCs/>
-              </w:rPr>
-              <w:t xml:space="preserve">ga maken dat </w:t>
-            </w:r>
-            <w:r>
-              <w:rPr>
-                <w:iCs/>
-              </w:rPr>
-              <w:t xml:space="preserve">die </w:t>
-            </w:r>
-            <w:r>
-              <w:rPr>
-                <w:iCs/>
-              </w:rPr>
-              <w:t xml:space="preserve">een </w:t>
-            </w:r>
-            <w:proofErr w:type="spellStart"/>
-            <w:r>
-              <w:rPr>
-                <w:iCs/>
-              </w:rPr>
-              <w:t>PDF-bestand</w:t>
-            </w:r>
-            <w:proofErr w:type="spellEnd"/>
-            <w:r>
-              <w:rPr>
-                <w:iCs/>
-              </w:rPr>
-              <w:t xml:space="preserve"> analyseert en de </w:t>
-            </w:r>
-            <w:r>
-              <w:rPr>
-                <w:iCs/>
-              </w:rPr>
-              <w:t xml:space="preserve">inhoud </w:t>
-            </w:r>
-            <w:r>
-              <w:rPr>
-                <w:iCs/>
-              </w:rPr>
-              <w:t xml:space="preserve">van </w:t>
-            </w:r>
-            <w:r>
-              <w:rPr>
-                <w:iCs/>
-              </w:rPr>
-              <w:t xml:space="preserve">die </w:t>
-            </w:r>
-            <w:r>
-              <w:rPr>
-                <w:iCs/>
-              </w:rPr>
-              <w:t xml:space="preserve">PDF </w:t>
-            </w:r>
-            <w:r>
-              <w:rPr>
-                <w:iCs/>
-              </w:rPr>
-              <w:t>zo</w:t>
-            </w:r>
-            <w:r>
-              <w:rPr>
-                <w:iCs/>
-              </w:rPr>
-              <w:t xml:space="preserve"> goed mogelijk zien te vertalen </w:t>
-            </w:r>
-            <w:r>
-              <w:rPr>
-                <w:iCs/>
-              </w:rPr>
-              <w:t xml:space="preserve">naar </w:t>
-            </w:r>
-            <w:r>
-              <w:rPr>
-                <w:iCs/>
-              </w:rPr>
-              <w:t xml:space="preserve">een </w:t>
-            </w:r>
-            <w:proofErr w:type="spellStart"/>
-            <w:r>
-              <w:rPr>
-                <w:iCs/>
-              </w:rPr>
-              <w:t>XML-</w:t>
-            </w:r>
-            <w:r>
-              <w:rPr>
-                <w:iCs/>
-              </w:rPr>
-              <w:t>bestand</w:t>
-            </w:r>
-            <w:proofErr w:type="spellEnd"/>
-            <w:r>
-              <w:rPr>
-                <w:iCs/>
-              </w:rPr>
-              <w:t xml:space="preserve"> zodat </w:t>
-            </w:r>
-            <w:r>
-              <w:rPr>
-                <w:iCs/>
-              </w:rPr>
-              <w:t xml:space="preserve">de </w:t>
-            </w:r>
-            <w:r>
-              <w:rPr>
-                <w:iCs/>
-              </w:rPr>
-              <w:t>ERP</w:t>
-            </w:r>
-            <w:r>
-              <w:rPr>
-                <w:iCs/>
-              </w:rPr>
-              <w:t>-</w:t>
-            </w:r>
-            <w:r>
-              <w:rPr>
-                <w:iCs/>
-              </w:rPr>
-              <w:t xml:space="preserve">applicatie </w:t>
-            </w:r>
-            <w:r>
-              <w:rPr>
-                <w:iCs/>
-              </w:rPr>
-              <w:t>uiteindelijk kan inlezen</w:t>
-            </w:r>
-            <w:r>
-              <w:rPr>
-                <w:iCs/>
-              </w:rPr>
-              <w:t xml:space="preserve">. Dat bespaart veel tijd. </w:t>
-            </w:r>
-          </w:p>
-          <w:p>
-            <w:pPr>
-              <w:rPr>
-                <w:iCs/>
-              </w:rPr>
-            </w:pPr>
-          </w:p>
-          <w:p>
-            <w:pPr>
-              <w:rPr>
-                <w:iCs/>
-              </w:rPr>
-            </w:pPr>
-            <w:r>
-              <w:rPr>
-                <w:iCs/>
-              </w:rPr>
-              <w:t xml:space="preserve">De tool </w:t>
-            </w:r>
-            <w:r>
-              <w:rPr>
-                <w:iCs/>
-              </w:rPr>
-              <w:t xml:space="preserve">hoeft niet voor alle willekeurige </w:t>
-            </w:r>
-            <w:proofErr w:type="spellStart"/>
-            <w:r>
-              <w:rPr>
-                <w:iCs/>
-              </w:rPr>
-              <w:t>PDF</w:t>
-            </w:r>
-            <w:r>
-              <w:rPr>
-                <w:iCs/>
-              </w:rPr>
-              <w:t>-bestanden</w:t>
-            </w:r>
-            <w:proofErr w:type="spellEnd"/>
-            <w:r>
-              <w:rPr>
-                <w:iCs/>
-              </w:rPr>
-              <w:t xml:space="preserve"> te</w:t>
-            </w:r>
-            <w:r>
-              <w:rPr>
-                <w:iCs/>
-              </w:rPr>
-              <w:t xml:space="preserve"> gelden</w:t>
-            </w:r>
-            <w:r>
-              <w:rPr>
-                <w:iCs/>
-              </w:rPr>
-              <w:t xml:space="preserve">. De examenopdracht is beperkt tot de </w:t>
-            </w:r>
-            <w:proofErr w:type="spellStart"/>
-            <w:r>
-              <w:rPr>
-                <w:iCs/>
-              </w:rPr>
-              <w:t>PDF-bestanden</w:t>
-            </w:r>
-            <w:proofErr w:type="spellEnd"/>
-            <w:r>
-              <w:rPr>
-                <w:iCs/>
-              </w:rPr>
-              <w:t xml:space="preserve"> van een hotelketen. </w:t>
-            </w:r>
-            <w:r>
-              <w:rPr>
-                <w:iCs/>
-              </w:rPr>
-              <w:t xml:space="preserve">Dus de opmaak van de </w:t>
-            </w:r>
-            <w:proofErr w:type="spellStart"/>
-            <w:r>
-              <w:rPr>
-                <w:iCs/>
-              </w:rPr>
-              <w:t>PDF-bestanden</w:t>
-            </w:r>
-            <w:proofErr w:type="spellEnd"/>
-            <w:r>
-              <w:rPr>
-                <w:iCs/>
-              </w:rPr>
-              <w:t xml:space="preserve"> ziet er hetzelfde uit. Maar omdat een </w:t>
-            </w:r>
-            <w:proofErr w:type="spellStart"/>
-            <w:r>
-              <w:rPr>
-                <w:iCs/>
-              </w:rPr>
-              <w:t>PDF-bestand</w:t>
-            </w:r>
-            <w:proofErr w:type="spellEnd"/>
-            <w:r>
-              <w:rPr>
-                <w:iCs/>
-              </w:rPr>
-              <w:t xml:space="preserve"> een geprint bestand is, </w:t>
-            </w:r>
-            <w:r>
-              <w:rPr>
-                <w:iCs/>
-              </w:rPr>
-              <w:t>zijn alleen de vaste gegevens makkelijk te herleiden</w:t>
-            </w:r>
-            <w:r>
-              <w:rPr>
-                <w:iCs/>
-              </w:rPr>
-              <w:t>, zoals het klantnummer, de afzender</w:t>
-            </w:r>
-            <w:r>
-              <w:rPr>
-                <w:iCs/>
-              </w:rPr>
-              <w:t>, etc</w:t>
-            </w:r>
-            <w:r>
-              <w:rPr>
-                <w:iCs/>
-              </w:rPr>
-              <w:t xml:space="preserve">. Maar voor de rest zijn er nog variabele gegevens , want je hebt soms een bestelling van maar 1 artikel, en </w:t>
-            </w:r>
-            <w:r>
-              <w:rPr>
-                <w:iCs/>
-              </w:rPr>
-              <w:t xml:space="preserve">soms heb je ook een bestelling van 20 verschillende artikelen. </w:t>
-            </w:r>
-            <w:r>
-              <w:rPr>
-                <w:iCs/>
-              </w:rPr>
-              <w:t>Daar moet ik ook nog rekening mee houden</w:t>
-            </w:r>
-            <w:r>
-              <w:rPr>
-                <w:iCs/>
-              </w:rPr>
-              <w:t xml:space="preserve">. </w:t>
-            </w:r>
-          </w:p>
-          <w:p>
-            <w:pPr>
-              <w:rPr>
-                <w:iCs/>
-              </w:rPr>
-            </w:pPr>
-          </w:p>
-          <w:p>
-            <w:pPr>
-              <w:rPr>
-                <w:iCs/>
-              </w:rPr>
-            </w:pPr>
-            <w:r>
-              <w:rPr>
-                <w:iCs/>
-              </w:rPr>
-              <w:t xml:space="preserve">Het doel van de tool is </w:t>
-            </w:r>
-            <w:r>
-              <w:rPr>
-                <w:iCs/>
-              </w:rPr>
-              <w:t xml:space="preserve">om bedrijven </w:t>
-            </w:r>
-            <w:r>
-              <w:rPr>
-                <w:iCs/>
-              </w:rPr>
-              <w:t xml:space="preserve">het </w:t>
-            </w:r>
-            <w:r>
-              <w:rPr>
-                <w:iCs/>
-              </w:rPr>
-              <w:t>proces</w:t>
-            </w:r>
-            <w:r>
-              <w:rPr>
-                <w:iCs/>
-              </w:rPr>
-              <w:t xml:space="preserve"> voor facturatie</w:t>
-            </w:r>
-            <w:r>
-              <w:rPr>
-                <w:iCs/>
-              </w:rPr>
-              <w:t xml:space="preserve"> </w:t>
-            </w:r>
-            <w:r>
-              <w:rPr>
-                <w:iCs/>
-              </w:rPr>
-              <w:t>sneller</w:t>
-            </w:r>
-            <w:r>
-              <w:rPr>
-                <w:iCs/>
-              </w:rPr>
-              <w:t xml:space="preserve">, </w:t>
-            </w:r>
-            <w:r>
-              <w:rPr>
-                <w:iCs/>
-              </w:rPr>
-              <w:t>makkelijker</w:t>
-            </w:r>
-            <w:r>
-              <w:rPr>
-                <w:iCs/>
-              </w:rPr>
-              <w:t xml:space="preserve"> e</w:t>
-            </w:r>
-            <w:r>
-              <w:rPr>
-                <w:iCs/>
-              </w:rPr>
-              <w:t xml:space="preserve">n foutloos </w:t>
-            </w:r>
-            <w:r>
-              <w:rPr>
-                <w:iCs/>
-              </w:rPr>
-              <w:t>te maken</w:t>
-            </w:r>
-            <w:r>
-              <w:rPr>
-                <w:iCs/>
-              </w:rPr>
-              <w:t xml:space="preserve">. Ze hoeven niet meer de orders handmatig in te vullen. Met de tool kunnen ze in een keer meerdere </w:t>
-            </w:r>
-            <w:proofErr w:type="spellStart"/>
-            <w:r>
-              <w:rPr>
-                <w:iCs/>
-              </w:rPr>
-              <w:t>PDF-bestanden</w:t>
-            </w:r>
-            <w:proofErr w:type="spellEnd"/>
-            <w:r>
-              <w:rPr>
-                <w:iCs/>
-              </w:rPr>
-              <w:t xml:space="preserve"> </w:t>
-            </w:r>
-            <w:r>
-              <w:rPr>
-                <w:iCs/>
-              </w:rPr>
-              <w:t xml:space="preserve">laten verwerken, en foutloos ook. </w:t>
-            </w:r>
-          </w:p>
-          <w:p>
-            <w:pPr>
-              <w:rPr>
-                <w:iCs/>
-              </w:rPr>
-            </w:pPr>
-          </w:p>
-          <w:p>
-            <w:pPr>
-              <w:rPr>
-                <w:iCs/>
-              </w:rPr>
-            </w:pPr>
-            <w:r>
-              <w:rPr>
-                <w:iCs/>
-              </w:rPr>
-              <w:t xml:space="preserve">Mijn stagebegeleider wil graag dat </w:t>
-            </w:r>
-            <w:r>
-              <w:rPr>
-                <w:iCs/>
-              </w:rPr>
-              <w:t xml:space="preserve">proces </w:t>
-            </w:r>
-            <w:r>
-              <w:rPr>
-                <w:iCs/>
-              </w:rPr>
-              <w:t xml:space="preserve">automatisch gebeurt. </w:t>
-            </w:r>
-            <w:r>
-              <w:rPr>
-                <w:iCs/>
-              </w:rPr>
-              <w:t xml:space="preserve">Nadat het bedrijf de </w:t>
-            </w:r>
-            <w:proofErr w:type="spellStart"/>
-            <w:r>
-              <w:rPr>
-                <w:iCs/>
-              </w:rPr>
-              <w:t>PDF-bestanden</w:t>
-            </w:r>
-            <w:proofErr w:type="spellEnd"/>
-            <w:r>
-              <w:rPr>
-                <w:iCs/>
-              </w:rPr>
-              <w:t xml:space="preserve"> in een map plaats</w:t>
-            </w:r>
-            <w:r>
-              <w:rPr>
-                <w:iCs/>
-              </w:rPr>
-              <w:t>t</w:t>
-            </w:r>
-            <w:r>
-              <w:rPr>
-                <w:iCs/>
-              </w:rPr>
-              <w:t xml:space="preserve">, worden </w:t>
-            </w:r>
-            <w:r>
-              <w:rPr>
-                <w:iCs/>
-              </w:rPr>
-              <w:t xml:space="preserve">de </w:t>
-            </w:r>
-            <w:r>
-              <w:rPr>
-                <w:iCs/>
-              </w:rPr>
-              <w:t xml:space="preserve">bestanden </w:t>
-            </w:r>
-            <w:r>
-              <w:rPr>
-                <w:iCs/>
-              </w:rPr>
-              <w:t>automatisch uitgelezen, en</w:t>
-            </w:r>
-            <w:r>
-              <w:rPr>
-                <w:iCs/>
-              </w:rPr>
-              <w:t xml:space="preserve"> </w:t>
-            </w:r>
-            <w:r>
-              <w:rPr>
-                <w:iCs/>
-              </w:rPr>
               <w:t>geëxporteerd</w:t>
             </w:r>
             <w:r>
               <w:rPr>
                 <w:iCs/>
               </w:rPr>
-              <w:t xml:space="preserve"> als een </w:t>
-            </w:r>
-            <w:proofErr w:type="spellStart"/>
-            <w:r>
-              <w:rPr>
-                <w:iCs/>
-              </w:rPr>
-              <w:t>XML-bestand</w:t>
-            </w:r>
-            <w:proofErr w:type="spellEnd"/>
+              <w:t xml:space="preserve"> als een XML-bestand</w:t>
+            </w:r>
             <w:r>
               <w:rPr>
                 <w:iCs/>
@@ -1892,21 +1711,7 @@
               <w:rPr>
                 <w:iCs/>
               </w:rPr>
-              <w:t xml:space="preserve"> de gebruiker zelf een </w:t>
-            </w:r>
-            <w:proofErr w:type="spellStart"/>
-            <w:r>
-              <w:rPr>
-                <w:iCs/>
-              </w:rPr>
-              <w:t>PDF-bestand</w:t>
-            </w:r>
-            <w:proofErr w:type="spellEnd"/>
-            <w:r>
-              <w:rPr>
-                <w:iCs/>
-              </w:rPr>
-              <w:t xml:space="preserve"> </w:t>
+              <w:t xml:space="preserve"> de gebruiker zelf een PDF-bestand </w:t>
             </w:r>
             <w:r>
               <w:rPr>
@@ -1924,21 +1729,7 @@
               <w:rPr>
                 <w:iCs/>
               </w:rPr>
-              <w:t xml:space="preserve">wordt dat bestand uitgelezen en als </w:t>
-            </w:r>
-            <w:proofErr w:type="spellStart"/>
-            <w:r>
-              <w:rPr>
-                <w:iCs/>
-              </w:rPr>
-              <w:t>XML-bestand</w:t>
-            </w:r>
-            <w:proofErr w:type="spellEnd"/>
-            <w:r>
-              <w:rPr>
-                <w:iCs/>
-              </w:rPr>
-              <w:t xml:space="preserve"> gegenereerd in een andere map.</w:t>
+              <w:t>wordt dat bestand uitgelezen en als XML-bestand gegenereerd in een andere map.</w:t>
             </w:r>
           </w:p>
         </w:tc>
@@ -2027,13 +1818,8 @@
               <w:t xml:space="preserve">(sprint) </w:t>
             </w:r>
             <w:r>
-              <w:t xml:space="preserve">uitgewerkt. Je bent verantwoordelijk voor je eigen uitgewerkte user </w:t>
-            </w:r>
-            <w:proofErr w:type="spellStart"/>
-            <w:r>
-              <w:t>stories</w:t>
-            </w:r>
-            <w:proofErr w:type="spellEnd"/>
+              <w:t>uitgewerkt. Je bent verantwoordelijk voor je eigen uitgewerkte user stories</w:t>
+            </w:r>
             <w:r>
               <w:rPr>
                 <w:rStyle w:val="Voetnootmarkering"/>
@@ -2086,15 +1872,7 @@
               </w:numPr>
             </w:pPr>
             <w:r>
-              <w:t xml:space="preserve">Formuleer de uitgangspunten, eisen en wensen voor het project in een document (bijvoorbeeld Definition of </w:t>
-            </w:r>
-            <w:proofErr w:type="spellStart"/>
-            <w:r>
-              <w:t>done</w:t>
-            </w:r>
-            <w:proofErr w:type="spellEnd"/>
-            <w:r>
-              <w:t>). Doe dit volgens de geldende bedrijfsprocedures. Dit omvat bijvoorbeeld het volgende.</w:t>
+              <w:t>Formuleer de uitgangspunten, eisen en wensen voor het project in een document (bijvoorbeeld Definition of done). Doe dit volgens de geldende bedrijfsprocedures. Dit omvat bijvoorbeeld het volgende.</w:t>
             </w:r>
           </w:p>
           <w:p>
@@ -2154,31 +1932,7 @@
               </w:numPr>
             </w:pPr>
             <w:r>
-              <w:t xml:space="preserve">Stel op basis van het document de user </w:t>
-            </w:r>
-            <w:proofErr w:type="spellStart"/>
-            <w:r>
-              <w:t>stories</w:t>
-            </w:r>
-            <w:proofErr w:type="spellEnd"/>
-            <w:r>
-              <w:t xml:space="preserve"> op. Zet deze user </w:t>
-            </w:r>
-            <w:proofErr w:type="spellStart"/>
-            <w:r>
-              <w:t>stories</w:t>
-            </w:r>
-            <w:proofErr w:type="spellEnd"/>
-            <w:r>
-              <w:t xml:space="preserve"> op de Product </w:t>
-            </w:r>
-            <w:proofErr w:type="spellStart"/>
-            <w:r>
-              <w:t>backlog</w:t>
-            </w:r>
-            <w:proofErr w:type="spellEnd"/>
-            <w:r>
-              <w:t>.</w:t>
+              <w:t>Stel op basis van het document de user stories op. Zet deze user stories op de Product backlog.</w:t>
             </w:r>
           </w:p>
           <w:p>
@@ -2203,39 +1957,7 @@
               </w:numPr>
             </w:pPr>
             <w:r>
-              <w:t xml:space="preserve">Plan en plaats de user </w:t>
-            </w:r>
-            <w:proofErr w:type="spellStart"/>
-            <w:r>
-              <w:t>stories</w:t>
-            </w:r>
-            <w:proofErr w:type="spellEnd"/>
-            <w:r>
-              <w:t xml:space="preserve">. Schat onder andere de tijd en de prioriteit/volgorde in (bijvoorbeeld met de </w:t>
-            </w:r>
-            <w:proofErr w:type="spellStart"/>
-            <w:r>
-              <w:t>MoSCoW</w:t>
-            </w:r>
-            <w:proofErr w:type="spellEnd"/>
-            <w:r>
-              <w:t xml:space="preserve">-methode). Plaats de user </w:t>
-            </w:r>
-            <w:proofErr w:type="spellStart"/>
-            <w:r>
-              <w:t>stories</w:t>
-            </w:r>
-            <w:proofErr w:type="spellEnd"/>
-            <w:r>
-              <w:t xml:space="preserve"> op de iteratie/sprint </w:t>
-            </w:r>
-            <w:proofErr w:type="spellStart"/>
-            <w:r>
-              <w:t>backlog</w:t>
-            </w:r>
-            <w:proofErr w:type="spellEnd"/>
-            <w:r>
-              <w:t>.</w:t>
+              <w:t>Plan en plaats de user stories. Schat onder andere de tijd en de prioriteit/volgorde in (bijvoorbeeld met de MoSCoW-methode). Plaats de user stories op de iteratie/sprint backlog.</w:t>
             </w:r>
           </w:p>
           <w:p>
@@ -2247,15 +1969,7 @@
               </w:numPr>
             </w:pPr>
             <w:r>
-              <w:t xml:space="preserve">Verdeel binnen het team de eerste op te pakken user </w:t>
-            </w:r>
-            <w:proofErr w:type="spellStart"/>
-            <w:r>
-              <w:t>stories</w:t>
-            </w:r>
-            <w:proofErr w:type="spellEnd"/>
-            <w:r>
-              <w:t>. Zorg voor een evenwichtige verdeling.</w:t>
+              <w:t>Verdeel binnen het team de eerste op te pakken user stories. Zorg voor een evenwichtige verdeling.</w:t>
             </w:r>
           </w:p>
           <w:p>
@@ -2267,15 +1981,7 @@
               </w:numPr>
             </w:pPr>
             <w:r>
-              <w:t xml:space="preserve">Werk de eigen user </w:t>
-            </w:r>
-            <w:proofErr w:type="spellStart"/>
-            <w:r>
-              <w:t>stories</w:t>
-            </w:r>
-            <w:proofErr w:type="spellEnd"/>
-            <w:r>
-              <w:t xml:space="preserve"> uit in taken, criteria en een ontwerp. Stel hierbij, passend bij de opdracht, de volgende documenten op of voer de volgende activiteiten uit, zoals:</w:t>
+              <w:t>Werk de eigen user stories uit in taken, criteria en een ontwerp. Stel hierbij, passend bij de opdracht, de volgende documenten op of voer de volgende activiteiten uit, zoals:</w:t>
             </w:r>
           </w:p>
           <w:p>
@@ -2286,13 +1992,8 @@
                 <w:numId w:val="4"/>
               </w:numPr>
             </w:pPr>
-            <w:proofErr w:type="gramStart"/>
-            <w:r>
-              <w:t>een</w:t>
-            </w:r>
-            <w:proofErr w:type="gramEnd"/>
-            <w:r>
-              <w:t xml:space="preserve"> </w:t>
+            <w:r>
+              <w:t xml:space="preserve">een </w:t>
             </w:r>
             <w:r>
               <w:t>ERD (datamodel)</w:t>
@@ -2309,21 +2010,8 @@
                 <w:numId w:val="4"/>
               </w:numPr>
             </w:pPr>
-            <w:proofErr w:type="gramStart"/>
-            <w:r>
-              <w:t>een</w:t>
-            </w:r>
-            <w:proofErr w:type="gramEnd"/>
-            <w:r>
-              <w:t xml:space="preserve"> </w:t>
-            </w:r>
-            <w:proofErr w:type="spellStart"/>
-            <w:r>
-              <w:t>use</w:t>
-            </w:r>
-            <w:proofErr w:type="spellEnd"/>
-            <w:r>
-              <w:t xml:space="preserve"> case;</w:t>
+            <w:r>
+              <w:t>een use case;</w:t>
             </w:r>
           </w:p>
           <w:p>
@@ -2334,13 +2022,8 @@
                 <w:numId w:val="4"/>
               </w:numPr>
             </w:pPr>
-            <w:proofErr w:type="gramStart"/>
-            <w:r>
-              <w:t>een</w:t>
-            </w:r>
-            <w:proofErr w:type="gramEnd"/>
-            <w:r>
-              <w:t xml:space="preserve"> k</w:t>
+            <w:r>
+              <w:t>een k</w:t>
             </w:r>
             <w:r>
               <w:t>lassendiagram</w:t>
@@ -2357,13 +2040,8 @@
                 <w:numId w:val="4"/>
               </w:numPr>
             </w:pPr>
-            <w:proofErr w:type="gramStart"/>
-            <w:r>
-              <w:t>normaliseren</w:t>
-            </w:r>
-            <w:proofErr w:type="gramEnd"/>
-            <w:r>
-              <w:t>;</w:t>
+            <w:r>
+              <w:t>normaliseren;</w:t>
             </w:r>
           </w:p>
           <w:p>
@@ -2374,15 +2052,8 @@
                 <w:numId w:val="4"/>
               </w:numPr>
             </w:pPr>
-            <w:proofErr w:type="spellStart"/>
-            <w:proofErr w:type="gramStart"/>
-            <w:r>
-              <w:t>wireframes</w:t>
-            </w:r>
-            <w:proofErr w:type="spellEnd"/>
-            <w:proofErr w:type="gramEnd"/>
-            <w:r>
-              <w:t>;</w:t>
+            <w:r>
+              <w:t>wireframes;</w:t>
             </w:r>
           </w:p>
           <w:p>
@@ -2393,18 +2064,11 @@
                 <w:numId w:val="4"/>
               </w:numPr>
             </w:pPr>
-            <w:proofErr w:type="spellStart"/>
-            <w:proofErr w:type="gramStart"/>
             <w:r>
               <w:t>m</w:t>
             </w:r>
             <w:r>
-              <w:t>ock</w:t>
-            </w:r>
-            <w:proofErr w:type="spellEnd"/>
-            <w:proofErr w:type="gramEnd"/>
-            <w:r>
-              <w:t>-ups</w:t>
+              <w:t>ock-ups</w:t>
             </w:r>
             <w:r>
               <w:t>;</w:t>
@@ -2418,13 +2082,8 @@
                 <w:numId w:val="4"/>
               </w:numPr>
             </w:pPr>
-            <w:proofErr w:type="gramStart"/>
-            <w:r>
-              <w:t>een</w:t>
-            </w:r>
-            <w:proofErr w:type="gramEnd"/>
-            <w:r>
-              <w:t xml:space="preserve"> activiteitendiagram;</w:t>
+            <w:r>
+              <w:t>een activiteitendiagram;</w:t>
             </w:r>
           </w:p>
           <w:p>
@@ -2435,21 +2094,8 @@
                 <w:numId w:val="4"/>
               </w:numPr>
             </w:pPr>
-            <w:proofErr w:type="gramStart"/>
-            <w:r>
-              <w:t>een</w:t>
-            </w:r>
-            <w:proofErr w:type="gramEnd"/>
-            <w:r>
-              <w:t xml:space="preserve"> keuze </w:t>
-            </w:r>
-            <w:proofErr w:type="spellStart"/>
-            <w:r>
-              <w:t>framework</w:t>
-            </w:r>
-            <w:proofErr w:type="spellEnd"/>
-            <w:r>
-              <w:t>.</w:t>
+            <w:r>
+              <w:t>een keuze framework.</w:t>
             </w:r>
           </w:p>
           <w:p>
@@ -2461,15 +2107,7 @@
               </w:numPr>
             </w:pPr>
             <w:r>
-              <w:t xml:space="preserve">Realiseer de eigen user </w:t>
-            </w:r>
-            <w:proofErr w:type="spellStart"/>
-            <w:r>
-              <w:t>stories</w:t>
-            </w:r>
-            <w:proofErr w:type="spellEnd"/>
-            <w:r>
-              <w:t>. Stel hierbij, passend bij de opdracht, de volgende documenten op of voer de</w:t>
+              <w:t>Realiseer de eigen user stories. Stel hierbij, passend bij de opdracht, de volgende documenten op of voer de</w:t>
             </w:r>
             <w:r>
               <w:t xml:space="preserve"> volgende activiteiten uit, bijvoorbeeld het volgende.</w:t>
@@ -2581,15 +2219,7 @@
               <w:t xml:space="preserve"> of de </w:t>
             </w:r>
             <w:r>
-              <w:t xml:space="preserve">security </w:t>
-            </w:r>
-            <w:proofErr w:type="spellStart"/>
-            <w:r>
-              <w:t>officer</w:t>
-            </w:r>
-            <w:proofErr w:type="spellEnd"/>
-            <w:r>
-              <w:t>) (</w:t>
+              <w:t>security officer) (</w:t>
             </w:r>
             <w:r>
               <w:t>indien nodig en afhankelijk van de situatie</w:t>
@@ -2667,24 +2297,11 @@
               <w:t xml:space="preserve">lanning </w:t>
             </w:r>
             <w:r>
-              <w:t xml:space="preserve">bijhouden (bijv. in/op </w:t>
-            </w:r>
-            <w:proofErr w:type="spellStart"/>
-            <w:r>
-              <w:t>DevOps</w:t>
-            </w:r>
-            <w:proofErr w:type="spellEnd"/>
-            <w:r>
-              <w:t>/</w:t>
-            </w:r>
-            <w:proofErr w:type="spellStart"/>
-            <w:r>
-              <w:t>T</w:t>
+              <w:t>bijhouden (bijv. in/op DevOps/T</w:t>
             </w:r>
             <w:r>
               <w:t>rello</w:t>
             </w:r>
-            <w:proofErr w:type="spellEnd"/>
             <w:r>
               <w:t>/whiteboards/flip-over</w:t>
             </w:r>
@@ -2709,11 +2326,9 @@
             <w:r>
               <w:t xml:space="preserve">user </w:t>
             </w:r>
-            <w:proofErr w:type="spellStart"/>
             <w:r>
               <w:t>stories</w:t>
             </w:r>
-            <w:proofErr w:type="spellEnd"/>
             <w:r>
               <w:t xml:space="preserve"> samen</w:t>
             </w:r>
@@ -2730,15 +2345,7 @@
               </w:numPr>
             </w:pPr>
             <w:r>
-              <w:t xml:space="preserve">Voer een test uit voor alle user </w:t>
-            </w:r>
-            <w:proofErr w:type="spellStart"/>
-            <w:r>
-              <w:t>stories</w:t>
-            </w:r>
-            <w:proofErr w:type="spellEnd"/>
-            <w:r>
-              <w:t xml:space="preserve"> uit de sprint die samen het product maken.</w:t>
+              <w:t>Voer een test uit voor alle user stories uit de sprint die samen het product maken.</w:t>
             </w:r>
           </w:p>
           <w:p>
@@ -2780,15 +2387,7 @@
               <w:t xml:space="preserve">onclusies en verbetervoorstellen </w:t>
             </w:r>
             <w:r>
-              <w:t xml:space="preserve">op voor je eigen user </w:t>
-            </w:r>
-            <w:proofErr w:type="spellStart"/>
-            <w:r>
-              <w:t>stories</w:t>
-            </w:r>
-            <w:proofErr w:type="spellEnd"/>
-            <w:r>
-              <w:t>.</w:t>
+              <w:t>op voor je eigen user stories.</w:t>
             </w:r>
           </w:p>
           <w:p>
@@ -2854,15 +2453,7 @@
               <w:t xml:space="preserve"> presentatie</w:t>
             </w:r>
             <w:r>
-              <w:t xml:space="preserve">. Ieder lid van het projectteam presenteert hierbij een of meer user </w:t>
-            </w:r>
-            <w:proofErr w:type="spellStart"/>
-            <w:r>
-              <w:t>stories</w:t>
-            </w:r>
-            <w:proofErr w:type="spellEnd"/>
-            <w:r>
-              <w:t>.</w:t>
+              <w:t>. Ieder lid van het projectteam presenteert hierbij een of meer user stories.</w:t>
             </w:r>
           </w:p>
           <w:p>
@@ -2889,13 +2480,8 @@
               <w:t>Bundel de verbetervoorstellen van de integratietest en review</w:t>
             </w:r>
             <w:r>
-              <w:t xml:space="preserve"> van jouw user </w:t>
-            </w:r>
-            <w:proofErr w:type="spellStart"/>
-            <w:r>
-              <w:t>stories</w:t>
-            </w:r>
-            <w:proofErr w:type="spellEnd"/>
+              <w:t xml:space="preserve"> van jouw user stories</w:t>
+            </w:r>
             <w:r>
               <w:t xml:space="preserve"> in een document.</w:t>
             </w:r>
@@ -2923,16 +2509,11 @@
               </w:numPr>
             </w:pPr>
             <w:r>
-              <w:t>Houd een reflectiemeeting (</w:t>
-            </w:r>
-            <w:proofErr w:type="spellStart"/>
-            <w:r>
-              <w:t>r</w:t>
+              <w:t>Houd een reflectiemeeting (r</w:t>
             </w:r>
             <w:r>
               <w:t>etrospective</w:t>
             </w:r>
-            <w:proofErr w:type="spellEnd"/>
             <w:r>
               <w:t>).</w:t>
             </w:r>
@@ -2958,31 +2539,7 @@
               </w:numPr>
             </w:pPr>
             <w:r>
-              <w:t xml:space="preserve">Verwerk de verbetervoorstellen in nieuwe </w:t>
-            </w:r>
-            <w:proofErr w:type="spellStart"/>
-            <w:r>
-              <w:t>epics</w:t>
-            </w:r>
-            <w:proofErr w:type="spellEnd"/>
-            <w:r>
-              <w:t xml:space="preserve">/user </w:t>
-            </w:r>
-            <w:proofErr w:type="spellStart"/>
-            <w:r>
-              <w:t>stories</w:t>
-            </w:r>
-            <w:proofErr w:type="spellEnd"/>
-            <w:r>
-              <w:t xml:space="preserve"> en zet deze op de Sprint </w:t>
-            </w:r>
-            <w:proofErr w:type="spellStart"/>
-            <w:r>
-              <w:t>backlog</w:t>
-            </w:r>
-            <w:proofErr w:type="spellEnd"/>
-            <w:r>
-              <w:t>.</w:t>
+              <w:t>Verwerk de verbetervoorstellen in nieuwe epics/user stories en zet deze op de Sprint backlog.</w:t>
             </w:r>
           </w:p>
           <w:p>
@@ -3078,13 +2635,8 @@
               </w:numPr>
             </w:pPr>
             <w:r>
-              <w:t xml:space="preserve">Applicatie/user </w:t>
-            </w:r>
-            <w:proofErr w:type="spellStart"/>
-            <w:r>
-              <w:t>stories</w:t>
-            </w:r>
-            <w:proofErr w:type="spellEnd"/>
+              <w:t>Applicatie/user stories</w:t>
+            </w:r>
           </w:p>
           <w:p>
             <w:pPr>
@@ -3203,21 +2755,47 @@
               <w:t>onderzoek PDF uitlezen en inlezen naar XML,</w:t>
             </w:r>
             <w:r>
-              <w:t xml:space="preserve"> stappen van het proces. (</w:t>
-            </w:r>
-            <w:proofErr w:type="gramStart"/>
-            <w:r>
-              <w:t>pdf</w:t>
-            </w:r>
-            <w:proofErr w:type="gramEnd"/>
-            <w:r>
-              <w:t xml:space="preserve">, controleer, uitlezen, </w:t>
+              <w:t xml:space="preserve"> stappen van het proces. (pdf, controleer, uitlezen, </w:t>
             </w:r>
             <w:r>
               <w:t>exporteren…</w:t>
             </w:r>
             <w:r>
               <w:t>)</w:t>
+            </w:r>
+          </w:p>
+          <w:p>
+            <w:r>
+              <w:t xml:space="preserve">Research analyse: Er wordt een research analyse gemaakt om beter inzicht te krijgen </w:t>
+            </w:r>
+            <w:r>
+              <w:t>voor de beste aanpak</w:t>
+            </w:r>
+            <w:r>
+              <w:t xml:space="preserve">, </w:t>
+            </w:r>
+            <w:r>
+              <w:t xml:space="preserve">in de analyse komt huidige </w:t>
+            </w:r>
+            <w:r>
+              <w:t>oplossingen</w:t>
+            </w:r>
+            <w:r>
+              <w:t xml:space="preserve">, bestaande technologieën, schaalbaarheid etc. </w:t>
+            </w:r>
+          </w:p>
+          <w:p>
+            <w:r>
+              <w:t xml:space="preserve">Technische ontwerp: In dit document wordt </w:t>
+            </w:r>
+            <w:r>
+              <w:t xml:space="preserve">duidelijk gemaakt </w:t>
+            </w:r>
+            <w:r>
+              <w:t xml:space="preserve">welke programmeertaal en </w:t>
+            </w:r>
+            <w:r>
+              <w:t xml:space="preserve">welke tools er wordt/worden gebruikt. </w:t>
             </w:r>
           </w:p>
           <w:p>
@@ -3528,6 +3106,21 @@
             </w:r>
             <w:r>
               <w:t>: 4 juni 2024 8:30 10:00 presentatie</w:t>
+            </w:r>
+          </w:p>
+          <w:p>
+            <w:r>
+              <w:t>…</w:t>
+            </w:r>
+          </w:p>
+          <w:p>
+            <w:r>
+              <w:t xml:space="preserve">Week 26: Laatste tussentijdbeoordeling. </w:t>
+            </w:r>
+          </w:p>
+          <w:p>
+            <w:r>
+              <w:t>Week 27: Afronding</w:t>
             </w:r>
           </w:p>
         </w:tc>
@@ -3743,6 +3336,7 @@
           </w:tcPr>
           <w:p>
             <w:r>
+              <w:lastRenderedPageBreak/>
               <w:t>Handtekening Beoordelaar 2</w:t>
             </w:r>
           </w:p>
@@ -3924,7 +3518,6 @@
           </w:tcPr>
           <w:p>
             <w:r>
-              <w:lastRenderedPageBreak/>
               <w:t>Handtekening Beoordelaar 1</w:t>
             </w:r>
           </w:p>
@@ -4250,15 +3843,7 @@
         <w:footnoteRef/>
       </w:r>
       <w:r>
-        <w:t xml:space="preserve"> Overal waar 'user </w:t>
-      </w:r>
-      <w:proofErr w:type="spellStart"/>
-      <w:r>
-        <w:t>stories</w:t>
-      </w:r>
-      <w:proofErr w:type="spellEnd"/>
-      <w:r>
-        <w:t>' staat, kan ook '(deel)functionaliteit' worden gelezen als er niet met SCRUM wordt gewerkt.</w:t>
+        <w:t xml:space="preserve"> Overal waar 'user stories' staat, kan ook '(deel)functionaliteit' worden gelezen als er niet met SCRUM wordt gewerkt.</w:t>
       </w:r>
     </w:p>
   </w:footnote>
@@ -6173,7 +5758,12 @@
 </file>
 
 <file path=customXml/item1.xml><?xml version="1.0" encoding="utf-8"?>
-<b:Sources xmlns:b="http://schemas.openxmlformats.org/officeDocument/2006/bibliography" xmlns="http://schemas.openxmlformats.org/officeDocument/2006/bibliography" SelectedStyle="\APASixthEditionOfficeOnline.xsl" StyleName="APA" Version="6"/>
+<?mso-contentType ?>
+<FormTemplates xmlns="http://schemas.microsoft.com/sharepoint/v3/contenttype/forms">
+  <Display>DocumentLibraryForm</Display>
+  <Edit>DocumentLibraryForm</Edit>
+  <New>DocumentLibraryForm</New>
+</FormTemplates>
 </file>
 
 <file path=customXml/item2.xml><?xml version="1.0" encoding="utf-8"?>
@@ -6420,12 +6010,7 @@
 </file>
 
 <file path=customXml/item3.xml><?xml version="1.0" encoding="utf-8"?>
-<?mso-contentType ?>
-<FormTemplates xmlns="http://schemas.microsoft.com/sharepoint/v3/contenttype/forms">
-  <Display>DocumentLibraryForm</Display>
-  <Edit>DocumentLibraryForm</Edit>
-  <New>DocumentLibraryForm</New>
-</FormTemplates>
+<b:Sources xmlns:b="http://schemas.openxmlformats.org/officeDocument/2006/bibliography" xmlns="http://schemas.openxmlformats.org/officeDocument/2006/bibliography" SelectedStyle="\APASixthEditionOfficeOnline.xsl" StyleName="APA" Version="6"/>
 </file>
 
 <file path=customXml/item4.xml><?xml version="1.0" encoding="utf-8"?>
@@ -6447,9 +6032,9 @@
 </file>
 
 <file path=customXml/itemProps1.xml><?xml version="1.0" encoding="utf-8"?>
-<ds:datastoreItem xmlns:ds="http://schemas.openxmlformats.org/officeDocument/2006/customXml" ds:itemID="{EB7474EA-5679-46E0-8BD0-3E2758B6BB4E}">
+<ds:datastoreItem xmlns:ds="http://schemas.openxmlformats.org/officeDocument/2006/customXml" ds:itemID="{4F576CA1-5D54-4F4A-8AE3-1A53D6FC0FD4}">
   <ds:schemaRefs>
-    <ds:schemaRef ds:uri="http://schemas.openxmlformats.org/officeDocument/2006/bibliography"/>
+    <ds:schemaRef ds:uri="http://schemas.microsoft.com/sharepoint/v3/contenttype/forms"/>
   </ds:schemaRefs>
 </ds:datastoreItem>
 </file>
@@ -6474,9 +6059,9 @@
 </file>
 
 <file path=customXml/itemProps3.xml><?xml version="1.0" encoding="utf-8"?>
-<ds:datastoreItem xmlns:ds="http://schemas.openxmlformats.org/officeDocument/2006/customXml" ds:itemID="{4F576CA1-5D54-4F4A-8AE3-1A53D6FC0FD4}">
+<ds:datastoreItem xmlns:ds="http://schemas.openxmlformats.org/officeDocument/2006/customXml" ds:itemID="{EB7474EA-5679-46E0-8BD0-3E2758B6BB4E}">
   <ds:schemaRefs>
-    <ds:schemaRef ds:uri="http://schemas.microsoft.com/sharepoint/v3/contenttype/forms"/>
+    <ds:schemaRef ds:uri="http://schemas.openxmlformats.org/officeDocument/2006/bibliography"/>
   </ds:schemaRefs>
 </ds:datastoreItem>
 </file>

</xml_diff>